<commit_message>
Added Introduction and Project Design sections.
</commit_message>
<xml_diff>
--- a/cpsc471report.docx
+++ b/cpsc471report.docx
@@ -70,6 +70,13 @@
                         <w:szCs w:val="32"/>
                       </w:rPr>
                     </w:pPr>
+                    <w:r>
+                      <w:rPr>
+                        <w:sz w:val="32"/>
+                        <w:szCs w:val="32"/>
+                      </w:rPr>
+                      <w:t xml:space="preserve">The </w:t>
+                    </w:r>
                     <w:r>
                       <w:rPr>
                         <w:sz w:val="32"/>
@@ -195,54 +202,8 @@
                         <w:szCs w:val="32"/>
                         <w:lang w:val="en-CA"/>
                       </w:rPr>
-                      <w:t xml:space="preserve">Jackie Luc, James </w:t>
+                      <w:t>Jackie Luc, James Inglis, Moath Althawad</w:t>
                     </w:r>
-                    <w:proofErr w:type="spellStart"/>
-                    <w:r>
-                      <w:rPr>
-                        <w:sz w:val="32"/>
-                        <w:szCs w:val="32"/>
-                        <w:lang w:val="en-CA"/>
-                      </w:rPr>
-                      <w:t>Inglis</w:t>
-                    </w:r>
-                    <w:proofErr w:type="spellEnd"/>
-                    <w:r>
-                      <w:rPr>
-                        <w:sz w:val="32"/>
-                        <w:szCs w:val="32"/>
-                        <w:lang w:val="en-CA"/>
-                      </w:rPr>
-                      <w:t xml:space="preserve">, </w:t>
-                    </w:r>
-                    <w:proofErr w:type="spellStart"/>
-                    <w:r>
-                      <w:rPr>
-                        <w:sz w:val="32"/>
-                        <w:szCs w:val="32"/>
-                        <w:lang w:val="en-CA"/>
-                      </w:rPr>
-                      <w:t>Moath</w:t>
-                    </w:r>
-                    <w:proofErr w:type="spellEnd"/>
-                    <w:r>
-                      <w:rPr>
-                        <w:sz w:val="32"/>
-                        <w:szCs w:val="32"/>
-                        <w:lang w:val="en-CA"/>
-                      </w:rPr>
-                      <w:t xml:space="preserve"> </w:t>
-                    </w:r>
-                    <w:proofErr w:type="spellStart"/>
-                    <w:r>
-                      <w:rPr>
-                        <w:sz w:val="32"/>
-                        <w:szCs w:val="32"/>
-                        <w:lang w:val="en-CA"/>
-                      </w:rPr>
-                      <w:t>Althawad</w:t>
-                    </w:r>
-                    <w:proofErr w:type="spellEnd"/>
                   </w:p>
                 </w:sdtContent>
               </w:sdt>
@@ -304,17 +265,20 @@
     </w:p>
     <w:p>
       <w:pPr>
-        <w:ind w:firstLine="720"/>
-        <w:rPr>
-          <w:rFonts w:asciiTheme="majorHAnsi" w:hAnsiTheme="majorHAnsi"/>
-          <w:sz w:val="24"/>
-          <w:szCs w:val="28"/>
+        <w:rPr>
+          <w:sz w:val="24"/>
         </w:rPr>
       </w:pPr>
       <w:r>
         <w:rPr>
           <w:sz w:val="24"/>
         </w:rPr>
+        <w:t xml:space="preserve">The </w:t>
+      </w:r>
+      <w:r>
+        <w:rPr>
+          <w:sz w:val="24"/>
+        </w:rPr>
         <w:t>Institute of Ap</w:t>
       </w:r>
       <w:r>
@@ -339,31 +303,73 @@
         <w:rPr>
           <w:sz w:val="24"/>
         </w:rPr>
-        <w:t xml:space="preserve"> non-profit organization </w:t>
-      </w:r>
-      <w:r>
-        <w:rPr>
-          <w:sz w:val="24"/>
-        </w:rPr>
-        <w:t xml:space="preserve">that </w:t>
-      </w:r>
-      <w:r>
-        <w:rPr>
-          <w:sz w:val="24"/>
-        </w:rPr>
-        <w:t xml:space="preserve">is currently constructing a vaccine </w:t>
-      </w:r>
-      <w:r>
-        <w:rPr>
-          <w:sz w:val="24"/>
-        </w:rPr>
-        <w:t xml:space="preserve">manufacturing facility. Employees of the IAPT conduct research to create new vaccines to combat new diseases. </w:t>
-      </w:r>
-      <w:r>
-        <w:rPr>
-          <w:sz w:val="24"/>
-        </w:rPr>
-        <w:t xml:space="preserve">Enterprises who hire </w:t>
+        <w:t xml:space="preserve"> non-profit </w:t>
+      </w:r>
+      <w:r>
+        <w:rPr>
+          <w:sz w:val="24"/>
+        </w:rPr>
+        <w:t>entity that was established to innovate cost saving poultry he</w:t>
+      </w:r>
+      <w:r>
+        <w:rPr>
+          <w:sz w:val="24"/>
+        </w:rPr>
+        <w:t xml:space="preserve">alth technologies that provides a full range of laboratory services. They aim to maximize the health, welfare and productivity of their livestock and as well as further improve food quality and safety. </w:t>
+      </w:r>
+      <w:r>
+        <w:rPr>
+          <w:sz w:val="24"/>
+        </w:rPr>
+        <w:t xml:space="preserve">Some responsibilities of the IAPT employees is to </w:t>
+      </w:r>
+      <w:r>
+        <w:rPr>
+          <w:sz w:val="24"/>
+        </w:rPr>
+        <w:t xml:space="preserve">conduct research to </w:t>
+      </w:r>
+      <w:r>
+        <w:rPr>
+          <w:sz w:val="24"/>
+        </w:rPr>
+        <w:t xml:space="preserve">study and </w:t>
+      </w:r>
+      <w:r>
+        <w:rPr>
+          <w:sz w:val="24"/>
+        </w:rPr>
+        <w:t>create new vaccines to combat new</w:t>
+      </w:r>
+      <w:r>
+        <w:rPr>
+          <w:sz w:val="24"/>
+        </w:rPr>
+        <w:t xml:space="preserve"> or existing</w:t>
+      </w:r>
+      <w:r>
+        <w:rPr>
+          <w:sz w:val="24"/>
+        </w:rPr>
+        <w:t xml:space="preserve"> diseases. </w:t>
+      </w:r>
+      <w:r>
+        <w:rPr>
+          <w:sz w:val="24"/>
+        </w:rPr>
+        <w:t>Enterprises</w:t>
+      </w:r>
+      <w:r>
+        <w:rPr>
+          <w:sz w:val="24"/>
+        </w:rPr>
+        <w:t>,</w:t>
+      </w:r>
+      <w:r>
+        <w:rPr>
+          <w:sz w:val="24"/>
+        </w:rPr>
+        <w:t xml:space="preserve"> who hire </w:t>
       </w:r>
       <w:r>
         <w:rPr>
@@ -375,7 +381,19 @@
         <w:rPr>
           <w:sz w:val="24"/>
         </w:rPr>
-        <w:t xml:space="preserve">producers must submit </w:t>
+        <w:t>producers</w:t>
+      </w:r>
+      <w:r>
+        <w:rPr>
+          <w:sz w:val="24"/>
+        </w:rPr>
+        <w:t>,</w:t>
+      </w:r>
+      <w:r>
+        <w:rPr>
+          <w:sz w:val="24"/>
+        </w:rPr>
+        <w:t xml:space="preserve"> must submit </w:t>
       </w:r>
       <w:r>
         <w:rPr>
@@ -399,55 +417,73 @@
         <w:rPr>
           <w:sz w:val="24"/>
         </w:rPr>
+        <w:t xml:space="preserve"> (please see </w:t>
+      </w:r>
+      <w:r>
+        <w:rPr>
+          <w:sz w:val="24"/>
+        </w:rPr>
+        <w:t>Figure 1</w:t>
+      </w:r>
+      <w:r>
+        <w:rPr>
+          <w:sz w:val="24"/>
+        </w:rPr>
+        <w:t>)</w:t>
+      </w:r>
+      <w:r>
+        <w:rPr>
+          <w:sz w:val="24"/>
+        </w:rPr>
+        <w:t>, which</w:t>
+      </w:r>
+      <w:r>
+        <w:rPr>
+          <w:sz w:val="24"/>
+        </w:rPr>
+        <w:t xml:space="preserve"> contain valuable data that allows </w:t>
+      </w:r>
+      <w:r>
+        <w:rPr>
+          <w:sz w:val="24"/>
+        </w:rPr>
+        <w:t xml:space="preserve">IAPT </w:t>
+      </w:r>
+      <w:r>
+        <w:rPr>
+          <w:sz w:val="24"/>
+        </w:rPr>
+        <w:t xml:space="preserve">employees to retrieve </w:t>
+      </w:r>
+      <w:r>
+        <w:rPr>
+          <w:sz w:val="24"/>
+        </w:rPr>
+        <w:t xml:space="preserve">the </w:t>
+      </w:r>
+      <w:r>
+        <w:rPr>
+          <w:sz w:val="24"/>
+        </w:rPr>
+        <w:t>data for their research</w:t>
+      </w:r>
+      <w:r>
+        <w:rPr>
+          <w:sz w:val="24"/>
+        </w:rPr>
+        <w:t>.</w:t>
+      </w:r>
+      <w:r>
+        <w:rPr>
+          <w:sz w:val="24"/>
+        </w:rPr>
         <w:t xml:space="preserve"> </w:t>
       </w:r>
       <w:r>
         <w:rPr>
           <w:sz w:val="24"/>
         </w:rPr>
-        <w:t xml:space="preserve">(please see </w:t>
-      </w:r>
-      <w:r>
-        <w:rPr>
-          <w:sz w:val="24"/>
-        </w:rPr>
-        <w:t>below</w:t>
-      </w:r>
-      <w:r>
-        <w:rPr>
-          <w:sz w:val="24"/>
-        </w:rPr>
-        <w:t>)</w:t>
-      </w:r>
-      <w:r>
-        <w:rPr>
-          <w:sz w:val="24"/>
-        </w:rPr>
-        <w:t>, which</w:t>
-      </w:r>
-      <w:r>
-        <w:rPr>
-          <w:sz w:val="24"/>
-        </w:rPr>
-        <w:t xml:space="preserve"> contain valuable data that allows employees to retrieve </w:t>
-      </w:r>
-      <w:r>
-        <w:rPr>
-          <w:sz w:val="24"/>
-        </w:rPr>
-        <w:t xml:space="preserve">the </w:t>
-      </w:r>
-      <w:r>
-        <w:rPr>
-          <w:sz w:val="24"/>
-        </w:rPr>
-        <w:t>data for their research</w:t>
-      </w:r>
-      <w:r>
-        <w:rPr>
-          <w:sz w:val="24"/>
-        </w:rPr>
-        <w:t>.</w:t>
+        <w:t>The</w:t>
       </w:r>
       <w:r>
         <w:rPr>
@@ -459,7 +495,31 @@
         <w:rPr>
           <w:sz w:val="24"/>
         </w:rPr>
-        <w:t>The</w:t>
+        <w:t xml:space="preserve">forms </w:t>
+      </w:r>
+      <w:r>
+        <w:rPr>
+          <w:sz w:val="24"/>
+        </w:rPr>
+        <w:t xml:space="preserve">that are </w:t>
+      </w:r>
+      <w:r>
+        <w:rPr>
+          <w:sz w:val="24"/>
+        </w:rPr>
+        <w:t xml:space="preserve">submitted </w:t>
+      </w:r>
+      <w:r>
+        <w:rPr>
+          <w:sz w:val="24"/>
+        </w:rPr>
+        <w:t>are also sent to</w:t>
+      </w:r>
+      <w:r>
+        <w:rPr>
+          <w:sz w:val="24"/>
+        </w:rPr>
+        <w:t xml:space="preserve"> the government regulatory board. These</w:t>
       </w:r>
       <w:r>
         <w:rPr>
@@ -471,42 +531,6 @@
         <w:rPr>
           <w:sz w:val="24"/>
         </w:rPr>
-        <w:t xml:space="preserve">forms </w:t>
-      </w:r>
-      <w:r>
-        <w:rPr>
-          <w:sz w:val="24"/>
-        </w:rPr>
-        <w:t xml:space="preserve">that are </w:t>
-      </w:r>
-      <w:r>
-        <w:rPr>
-          <w:sz w:val="24"/>
-        </w:rPr>
-        <w:t xml:space="preserve">submitted </w:t>
-      </w:r>
-      <w:r>
-        <w:rPr>
-          <w:sz w:val="24"/>
-        </w:rPr>
-        <w:t>are also sent to</w:t>
-      </w:r>
-      <w:r>
-        <w:rPr>
-          <w:sz w:val="24"/>
-        </w:rPr>
-        <w:t xml:space="preserve"> the government regulatory board. These</w:t>
-      </w:r>
-      <w:r>
-        <w:rPr>
-          <w:sz w:val="24"/>
-        </w:rPr>
-        <w:t xml:space="preserve"> </w:t>
-      </w:r>
-      <w:r>
-        <w:rPr>
-          <w:sz w:val="24"/>
-        </w:rPr>
         <w:t>f</w:t>
       </w:r>
       <w:r>
@@ -520,203 +544,865 @@
           <w:sz w:val="24"/>
         </w:rPr>
         <w:t xml:space="preserve"> by the government. </w:t>
-      </w:r>
-      <w:r>
-        <w:rPr>
-          <w:sz w:val="24"/>
-        </w:rPr>
-        <w:t>The current forma</w:t>
-      </w:r>
-      <w:r>
-        <w:rPr>
-          <w:sz w:val="24"/>
-        </w:rPr>
-        <w:t>t of the physical forms is</w:t>
-      </w:r>
-      <w:r>
-        <w:rPr>
-          <w:sz w:val="24"/>
-        </w:rPr>
-        <w:t xml:space="preserve"> very inefficient,</w:t>
-      </w:r>
-      <w:r>
-        <w:rPr>
-          <w:sz w:val="24"/>
-        </w:rPr>
-        <w:t xml:space="preserve"> as a result of manually searching, organizing, or retrieving data. </w:t>
-      </w:r>
-      <w:r>
-        <w:rPr>
-          <w:sz w:val="24"/>
-        </w:rPr>
-        <w:t>I</w:t>
-      </w:r>
-      <w:r>
-        <w:rPr>
-          <w:sz w:val="24"/>
-        </w:rPr>
-        <w:t>APT would like to produce a digital format of</w:t>
-      </w:r>
-      <w:r>
-        <w:rPr>
-          <w:sz w:val="24"/>
-        </w:rPr>
-        <w:t xml:space="preserve"> </w:t>
-      </w:r>
-      <w:r>
-        <w:rPr>
-          <w:sz w:val="24"/>
-        </w:rPr>
-        <w:t xml:space="preserve">filling and </w:t>
-      </w:r>
-      <w:r>
-        <w:rPr>
-          <w:sz w:val="24"/>
-        </w:rPr>
-        <w:t>sub</w:t>
-      </w:r>
-      <w:bookmarkStart w:id="0" w:name="_GoBack"/>
-      <w:bookmarkEnd w:id="0"/>
-      <w:r>
-        <w:rPr>
-          <w:sz w:val="24"/>
-        </w:rPr>
-        <w:t>mitting the form. This would be offered to the</w:t>
-      </w:r>
-      <w:r>
-        <w:rPr>
-          <w:sz w:val="24"/>
-        </w:rPr>
-        <w:t xml:space="preserve"> poultry producer without a cost</w:t>
-      </w:r>
-      <w:r>
-        <w:rPr>
-          <w:sz w:val="24"/>
-        </w:rPr>
-        <w:t xml:space="preserve">, but </w:t>
-      </w:r>
-      <w:r>
-        <w:rPr>
-          <w:sz w:val="24"/>
-        </w:rPr>
-        <w:t xml:space="preserve">ultimately </w:t>
-      </w:r>
-      <w:r>
-        <w:rPr>
-          <w:sz w:val="24"/>
-        </w:rPr>
-        <w:t>allow</w:t>
-      </w:r>
-      <w:r>
-        <w:rPr>
-          <w:sz w:val="24"/>
-        </w:rPr>
-        <w:t>s the</w:t>
-      </w:r>
-      <w:r>
-        <w:rPr>
-          <w:sz w:val="24"/>
-        </w:rPr>
-        <w:t xml:space="preserve"> employees</w:t>
-      </w:r>
-      <w:r>
-        <w:rPr>
-          <w:sz w:val="24"/>
-        </w:rPr>
-        <w:t xml:space="preserve"> to </w:t>
-      </w:r>
-      <w:r>
-        <w:rPr>
-          <w:sz w:val="24"/>
-        </w:rPr>
-        <w:t xml:space="preserve">mine the data that was </w:t>
-      </w:r>
-      <w:r>
-        <w:rPr>
-          <w:sz w:val="24"/>
-        </w:rPr>
-        <w:t>submitted</w:t>
-      </w:r>
-      <w:r>
-        <w:rPr>
-          <w:sz w:val="24"/>
-        </w:rPr>
-        <w:t xml:space="preserve"> for more efficient research</w:t>
-      </w:r>
-      <w:r>
-        <w:rPr>
-          <w:sz w:val="24"/>
-        </w:rPr>
-        <w:t>. A database will be implemented to</w:t>
-      </w:r>
-      <w:r>
-        <w:rPr>
-          <w:sz w:val="24"/>
-        </w:rPr>
-        <w:t xml:space="preserve"> store the</w:t>
-      </w:r>
-      <w:r>
-        <w:rPr>
-          <w:sz w:val="24"/>
-        </w:rPr>
-        <w:t xml:space="preserve"> data from the submitted forms.</w:t>
-      </w:r>
-      <w:r>
-        <w:rPr>
-          <w:rFonts w:asciiTheme="majorHAnsi" w:hAnsiTheme="majorHAnsi"/>
-          <w:b/>
-          <w:sz w:val="24"/>
-          <w:szCs w:val="28"/>
-        </w:rPr>
-        <w:t xml:space="preserve"> </w:t>
-      </w:r>
-      <w:r>
-        <w:rPr>
-          <w:rFonts w:asciiTheme="majorHAnsi" w:hAnsiTheme="majorHAnsi"/>
-          <w:sz w:val="24"/>
-          <w:szCs w:val="28"/>
-        </w:rPr>
-        <w:t xml:space="preserve">A website application will also be an interface to allow producers to submit the forms. </w:t>
       </w:r>
     </w:p>
     <w:p>
       <w:pPr>
-        <w:ind w:firstLine="720"/>
-        <w:rPr>
-          <w:rFonts w:asciiTheme="majorHAnsi" w:hAnsiTheme="majorHAnsi"/>
-          <w:sz w:val="24"/>
-          <w:szCs w:val="28"/>
+        <w:rPr>
+          <w:sz w:val="24"/>
         </w:rPr>
       </w:pPr>
     </w:p>
     <w:p>
       <w:pPr>
-        <w:ind w:firstLine="720"/>
-        <w:rPr>
-          <w:rFonts w:asciiTheme="majorHAnsi" w:hAnsiTheme="majorHAnsi"/>
+        <w:rPr>
+          <w:b/>
+          <w:sz w:val="40"/>
+          <w:szCs w:val="40"/>
         </w:rPr>
       </w:pPr>
       <w:r>
         <w:rPr>
-          <w:rFonts w:asciiTheme="majorHAnsi" w:hAnsiTheme="majorHAnsi"/>
-          <w:sz w:val="24"/>
-        </w:rPr>
-        <w:t>A user is expected to be able to access a website and fill in the form below and be able to submit it to be stored in the database. An IAPT employee, would be able to view the data.</w:t>
-      </w:r>
-      <w:r>
-        <w:rPr>
-          <w:rFonts w:asciiTheme="majorHAnsi" w:hAnsiTheme="majorHAnsi"/>
+          <w:b/>
+          <w:sz w:val="40"/>
+          <w:szCs w:val="40"/>
+        </w:rPr>
+        <w:t>-----------------------</w:t>
+      </w:r>
+      <w:r>
+        <w:rPr>
+          <w:b/>
+          <w:sz w:val="40"/>
+          <w:szCs w:val="40"/>
+        </w:rPr>
+        <w:t>(insert form here</w:t>
+      </w:r>
+      <w:r>
+        <w:rPr>
+          <w:b/>
+          <w:sz w:val="40"/>
+          <w:szCs w:val="40"/>
+        </w:rPr>
+        <w:t>)</w:t>
+      </w:r>
+      <w:r>
+        <w:rPr>
+          <w:b/>
+          <w:sz w:val="40"/>
+          <w:szCs w:val="40"/>
         </w:rPr>
         <w:t xml:space="preserve"> </w:t>
+      </w:r>
+      <w:r>
+        <w:rPr>
+          <w:b/>
+          <w:sz w:val="40"/>
+          <w:szCs w:val="40"/>
+        </w:rPr>
+        <w:t>-----------------------</w:t>
       </w:r>
     </w:p>
     <w:p>
       <w:pPr>
         <w:rPr>
           <w:sz w:val="24"/>
+        </w:rPr>
+      </w:pPr>
+    </w:p>
+    <w:p>
+      <w:pPr>
+        <w:rPr>
+          <w:rFonts w:asciiTheme="majorHAnsi" w:hAnsiTheme="majorHAnsi"/>
+          <w:b/>
+          <w:sz w:val="32"/>
+          <w:szCs w:val="32"/>
+        </w:rPr>
+      </w:pPr>
+      <w:r>
+        <w:rPr>
+          <w:rFonts w:asciiTheme="majorHAnsi" w:hAnsiTheme="majorHAnsi"/>
+          <w:b/>
+          <w:sz w:val="32"/>
+          <w:szCs w:val="32"/>
+        </w:rPr>
+        <w:t>Introduction:</w:t>
+      </w:r>
+    </w:p>
+    <w:p>
+      <w:pPr>
+        <w:rPr>
+          <w:sz w:val="24"/>
+          <w:szCs w:val="28"/>
+        </w:rPr>
+      </w:pPr>
+      <w:r>
+        <w:rPr>
+          <w:sz w:val="24"/>
+        </w:rPr>
+        <w:t>The current forma</w:t>
+      </w:r>
+      <w:r>
+        <w:rPr>
+          <w:sz w:val="24"/>
+        </w:rPr>
+        <w:t>t of</w:t>
+      </w:r>
+      <w:r>
+        <w:rPr>
+          <w:sz w:val="24"/>
+        </w:rPr>
+        <w:t xml:space="preserve"> </w:t>
+      </w:r>
+      <w:r>
+        <w:rPr>
+          <w:sz w:val="24"/>
+        </w:rPr>
+        <w:t xml:space="preserve">these </w:t>
+      </w:r>
+      <w:r>
+        <w:rPr>
+          <w:sz w:val="24"/>
+        </w:rPr>
+        <w:t>forms is</w:t>
+      </w:r>
+      <w:r>
+        <w:rPr>
+          <w:sz w:val="24"/>
+        </w:rPr>
+        <w:t xml:space="preserve"> very inefficient,</w:t>
+      </w:r>
+      <w:r>
+        <w:rPr>
+          <w:sz w:val="24"/>
+        </w:rPr>
+        <w:t xml:space="preserve"> as a result of </w:t>
+      </w:r>
+      <w:r>
+        <w:rPr>
+          <w:sz w:val="24"/>
+        </w:rPr>
+        <w:t xml:space="preserve">the required </w:t>
+      </w:r>
+      <w:r>
+        <w:rPr>
+          <w:sz w:val="24"/>
+        </w:rPr>
+        <w:t>manual</w:t>
+      </w:r>
+      <w:r>
+        <w:rPr>
+          <w:sz w:val="24"/>
+        </w:rPr>
+        <w:t xml:space="preserve"> labour of</w:t>
+      </w:r>
+      <w:r>
+        <w:rPr>
+          <w:sz w:val="24"/>
+        </w:rPr>
+        <w:t xml:space="preserve"> searching, organizing, or retrieving data. </w:t>
+      </w:r>
+      <w:r>
+        <w:rPr>
+          <w:sz w:val="24"/>
+        </w:rPr>
+        <w:t>A solution to this inefficiency is</w:t>
+      </w:r>
+      <w:r>
+        <w:rPr>
+          <w:sz w:val="24"/>
+        </w:rPr>
+        <w:t xml:space="preserve"> to produce a digital format of</w:t>
+      </w:r>
+      <w:r>
+        <w:rPr>
+          <w:sz w:val="24"/>
+        </w:rPr>
+        <w:t xml:space="preserve"> </w:t>
+      </w:r>
+      <w:r>
+        <w:rPr>
+          <w:sz w:val="24"/>
+        </w:rPr>
+        <w:t xml:space="preserve">filling and </w:t>
+      </w:r>
+      <w:r>
+        <w:rPr>
+          <w:sz w:val="24"/>
+        </w:rPr>
+        <w:t>submitting the form. This</w:t>
+      </w:r>
+      <w:r>
+        <w:rPr>
+          <w:sz w:val="24"/>
+        </w:rPr>
+        <w:t xml:space="preserve"> solution</w:t>
+      </w:r>
+      <w:r>
+        <w:rPr>
+          <w:sz w:val="24"/>
+        </w:rPr>
+        <w:t xml:space="preserve"> would be offered to the</w:t>
+      </w:r>
+      <w:r>
+        <w:rPr>
+          <w:sz w:val="24"/>
+        </w:rPr>
+        <w:t xml:space="preserve"> poultry producer without a cost</w:t>
+      </w:r>
+      <w:r>
+        <w:rPr>
+          <w:sz w:val="24"/>
+        </w:rPr>
+        <w:t xml:space="preserve">, but </w:t>
+      </w:r>
+      <w:r>
+        <w:rPr>
+          <w:sz w:val="24"/>
+        </w:rPr>
+        <w:t xml:space="preserve">ultimately </w:t>
+      </w:r>
+      <w:r>
+        <w:rPr>
+          <w:sz w:val="24"/>
+        </w:rPr>
+        <w:t>allow</w:t>
+      </w:r>
+      <w:r>
+        <w:rPr>
+          <w:sz w:val="24"/>
+        </w:rPr>
+        <w:t>s the</w:t>
+      </w:r>
+      <w:r>
+        <w:rPr>
+          <w:sz w:val="24"/>
+        </w:rPr>
+        <w:t xml:space="preserve"> employees</w:t>
+      </w:r>
+      <w:r>
+        <w:rPr>
+          <w:sz w:val="24"/>
+        </w:rPr>
+        <w:t xml:space="preserve"> to </w:t>
+      </w:r>
+      <w:r>
+        <w:rPr>
+          <w:sz w:val="24"/>
+        </w:rPr>
+        <w:t>retrieve any</w:t>
+      </w:r>
+      <w:r>
+        <w:rPr>
+          <w:sz w:val="24"/>
+        </w:rPr>
+        <w:t xml:space="preserve"> data that was </w:t>
+      </w:r>
+      <w:r>
+        <w:rPr>
+          <w:sz w:val="24"/>
+        </w:rPr>
+        <w:t>submitted</w:t>
+      </w:r>
+      <w:r>
+        <w:rPr>
+          <w:sz w:val="24"/>
+        </w:rPr>
+        <w:t xml:space="preserve"> for more efficient research</w:t>
+      </w:r>
+      <w:r>
+        <w:rPr>
+          <w:sz w:val="24"/>
+        </w:rPr>
+        <w:t>. A database will be implemented to</w:t>
+      </w:r>
+      <w:r>
+        <w:rPr>
+          <w:sz w:val="24"/>
+        </w:rPr>
+        <w:t xml:space="preserve"> store the data from the submitted forms.</w:t>
+      </w:r>
+      <w:r>
+        <w:rPr>
+          <w:b/>
+          <w:sz w:val="24"/>
+          <w:szCs w:val="28"/>
+        </w:rPr>
+        <w:t xml:space="preserve"> </w:t>
+      </w:r>
+      <w:r>
+        <w:rPr>
+          <w:sz w:val="24"/>
+          <w:szCs w:val="28"/>
+        </w:rPr>
+        <w:t>A website application will</w:t>
+      </w:r>
+      <w:r>
+        <w:rPr>
+          <w:sz w:val="24"/>
+          <w:szCs w:val="28"/>
+        </w:rPr>
+        <w:t xml:space="preserve"> be an interface to allow producers to submit the forms. </w:t>
+      </w:r>
+      <w:r>
+        <w:rPr>
+          <w:sz w:val="24"/>
+        </w:rPr>
+        <w:t xml:space="preserve">A </w:t>
+      </w:r>
+      <w:r>
+        <w:rPr>
+          <w:sz w:val="24"/>
+        </w:rPr>
+        <w:t>producer</w:t>
+      </w:r>
+      <w:r>
+        <w:rPr>
+          <w:sz w:val="24"/>
+        </w:rPr>
+        <w:t xml:space="preserve"> is expected to be able to access a we</w:t>
+      </w:r>
+      <w:r>
+        <w:rPr>
+          <w:sz w:val="24"/>
+        </w:rPr>
+        <w:t>bsite and fill in the form</w:t>
+      </w:r>
+      <w:r>
+        <w:rPr>
+          <w:sz w:val="24"/>
+        </w:rPr>
+        <w:t xml:space="preserve"> and </w:t>
+      </w:r>
+      <w:r>
+        <w:rPr>
+          <w:sz w:val="24"/>
+        </w:rPr>
+        <w:t xml:space="preserve">also </w:t>
+      </w:r>
+      <w:r>
+        <w:rPr>
+          <w:sz w:val="24"/>
+        </w:rPr>
+        <w:t xml:space="preserve">be able to submit it to be stored in the database. An IAPT employee, would be </w:t>
+      </w:r>
+      <w:r>
+        <w:rPr>
+          <w:sz w:val="24"/>
+        </w:rPr>
+        <w:t xml:space="preserve">expected to be </w:t>
+      </w:r>
+      <w:r>
+        <w:rPr>
+          <w:sz w:val="24"/>
+        </w:rPr>
+        <w:t>able to</w:t>
+      </w:r>
+      <w:r>
+        <w:rPr>
+          <w:sz w:val="24"/>
+        </w:rPr>
+        <w:t xml:space="preserve"> query the database and retrieve the results</w:t>
+      </w:r>
+      <w:r>
+        <w:rPr>
+          <w:sz w:val="24"/>
+        </w:rPr>
+        <w:t>.</w:t>
+      </w:r>
+      <w:r>
+        <w:rPr>
+          <w:sz w:val="24"/>
+        </w:rPr>
+        <w:t xml:space="preserve"> A government employee would be expected to view the data that was submitted and will store the information in their own preferred means.</w:t>
+      </w:r>
+      <w:r>
+        <w:t xml:space="preserve"> </w:t>
+      </w:r>
+    </w:p>
+    <w:p>
+      <w:pPr>
+        <w:rPr>
+          <w:sz w:val="24"/>
           <w:szCs w:val="24"/>
         </w:rPr>
       </w:pPr>
+    </w:p>
+    <w:p>
+      <w:pPr>
+        <w:rPr>
+          <w:rFonts w:asciiTheme="majorHAnsi" w:hAnsiTheme="majorHAnsi"/>
+          <w:sz w:val="32"/>
+          <w:szCs w:val="32"/>
+        </w:rPr>
+      </w:pPr>
+      <w:r>
+        <w:rPr>
+          <w:rFonts w:asciiTheme="majorHAnsi" w:hAnsiTheme="majorHAnsi"/>
+          <w:b/>
+          <w:sz w:val="32"/>
+          <w:szCs w:val="32"/>
+        </w:rPr>
+        <w:t>Project Design:</w:t>
+      </w:r>
+    </w:p>
+    <w:p>
+      <w:pPr>
+        <w:rPr>
+          <w:sz w:val="24"/>
+          <w:szCs w:val="32"/>
+        </w:rPr>
+      </w:pPr>
+      <w:r>
+        <w:rPr>
+          <w:sz w:val="24"/>
+          <w:szCs w:val="32"/>
+        </w:rPr>
+        <w:t xml:space="preserve">There are three users that will use this system. </w:t>
+      </w:r>
+    </w:p>
+    <w:p>
+      <w:pPr>
+        <w:rPr>
+          <w:sz w:val="24"/>
+          <w:szCs w:val="32"/>
+        </w:rPr>
+      </w:pPr>
+      <w:r>
+        <w:rPr>
+          <w:b/>
+          <w:sz w:val="24"/>
+          <w:szCs w:val="32"/>
+        </w:rPr>
+        <w:t>Enterprise/Producer:</w:t>
+      </w:r>
+      <w:r>
+        <w:rPr>
+          <w:sz w:val="24"/>
+          <w:szCs w:val="32"/>
+        </w:rPr>
+        <w:t xml:space="preserve"> An enterprise is a company that hires producer(s) </w:t>
+      </w:r>
+      <w:r>
+        <w:rPr>
+          <w:sz w:val="24"/>
+          <w:szCs w:val="32"/>
+        </w:rPr>
+        <w:t xml:space="preserve">of agriculture </w:t>
+      </w:r>
+      <w:r>
+        <w:rPr>
+          <w:sz w:val="24"/>
+          <w:szCs w:val="32"/>
+        </w:rPr>
+        <w:t xml:space="preserve">and producers can also </w:t>
+      </w:r>
+      <w:r>
+        <w:rPr>
+          <w:sz w:val="24"/>
+          <w:szCs w:val="32"/>
+        </w:rPr>
+        <w:t>be an enterprise</w:t>
+      </w:r>
+      <w:r>
+        <w:rPr>
+          <w:sz w:val="24"/>
+          <w:szCs w:val="32"/>
+        </w:rPr>
+        <w:t>.</w:t>
+      </w:r>
+      <w:r>
+        <w:rPr>
+          <w:sz w:val="24"/>
+          <w:szCs w:val="32"/>
+        </w:rPr>
+        <w:t xml:space="preserve"> </w:t>
+      </w:r>
+      <w:r>
+        <w:rPr>
+          <w:sz w:val="24"/>
+          <w:szCs w:val="32"/>
+        </w:rPr>
+        <w:t>I</w:t>
+      </w:r>
+      <w:r>
+        <w:rPr>
+          <w:sz w:val="24"/>
+          <w:szCs w:val="32"/>
+        </w:rPr>
+        <w:t>t i</w:t>
+      </w:r>
+      <w:r>
+        <w:rPr>
+          <w:sz w:val="24"/>
+          <w:szCs w:val="32"/>
+        </w:rPr>
+        <w:t xml:space="preserve">s believed that a producer will be </w:t>
+      </w:r>
+      <w:r>
+        <w:rPr>
+          <w:sz w:val="24"/>
+          <w:szCs w:val="32"/>
+        </w:rPr>
+        <w:t>able</w:t>
+      </w:r>
+      <w:r>
+        <w:rPr>
+          <w:sz w:val="24"/>
+          <w:szCs w:val="32"/>
+        </w:rPr>
+        <w:t xml:space="preserve"> to submit information related to their </w:t>
+      </w:r>
+      <w:r>
+        <w:rPr>
+          <w:sz w:val="24"/>
+          <w:szCs w:val="32"/>
+        </w:rPr>
+        <w:t xml:space="preserve">flock of </w:t>
+      </w:r>
+      <w:r>
+        <w:rPr>
+          <w:sz w:val="24"/>
+          <w:szCs w:val="32"/>
+        </w:rPr>
+        <w:t xml:space="preserve">poultry. </w:t>
+      </w:r>
+      <w:r>
+        <w:rPr>
+          <w:sz w:val="24"/>
+          <w:szCs w:val="32"/>
+        </w:rPr>
+        <w:t xml:space="preserve">The submitted information includes but is not limited to the barn number, category of poultry, and any medications that have been administered to their flock. </w:t>
+      </w:r>
+      <w:r>
+        <w:rPr>
+          <w:sz w:val="24"/>
+          <w:szCs w:val="32"/>
+        </w:rPr>
+        <w:t>A producer is limited to providing such information by accessin</w:t>
+      </w:r>
+      <w:r>
+        <w:rPr>
+          <w:sz w:val="24"/>
+          <w:szCs w:val="32"/>
+        </w:rPr>
+        <w:t xml:space="preserve">g the website to submit a form. </w:t>
+      </w:r>
+      <w:r>
+        <w:rPr>
+          <w:sz w:val="24"/>
+          <w:szCs w:val="32"/>
+        </w:rPr>
+        <w:t>Some</w:t>
+      </w:r>
+      <w:r>
+        <w:rPr>
+          <w:sz w:val="24"/>
+          <w:szCs w:val="32"/>
+        </w:rPr>
+        <w:t xml:space="preserve"> sample transaction</w:t>
+      </w:r>
+      <w:r>
+        <w:rPr>
+          <w:sz w:val="24"/>
+          <w:szCs w:val="32"/>
+        </w:rPr>
+        <w:t xml:space="preserve">s for a producer includes registering and </w:t>
+      </w:r>
+      <w:r>
+        <w:rPr>
+          <w:sz w:val="24"/>
+          <w:szCs w:val="32"/>
+        </w:rPr>
+        <w:lastRenderedPageBreak/>
+        <w:t>logging into the website, and</w:t>
+      </w:r>
+      <w:r>
+        <w:rPr>
+          <w:sz w:val="24"/>
+          <w:szCs w:val="32"/>
+        </w:rPr>
+        <w:t xml:space="preserve"> </w:t>
+      </w:r>
+      <w:r>
+        <w:rPr>
+          <w:sz w:val="24"/>
+          <w:szCs w:val="32"/>
+        </w:rPr>
+        <w:t>as well as</w:t>
+      </w:r>
+      <w:r>
+        <w:rPr>
+          <w:sz w:val="24"/>
+          <w:szCs w:val="32"/>
+        </w:rPr>
+        <w:t xml:space="preserve"> </w:t>
+      </w:r>
+      <w:r>
+        <w:rPr>
+          <w:sz w:val="24"/>
+          <w:szCs w:val="32"/>
+        </w:rPr>
+        <w:t>submitting</w:t>
+      </w:r>
+      <w:r>
+        <w:rPr>
+          <w:sz w:val="24"/>
+          <w:szCs w:val="32"/>
+        </w:rPr>
+        <w:t xml:space="preserve"> a form</w:t>
+      </w:r>
+      <w:r>
+        <w:rPr>
+          <w:sz w:val="24"/>
+          <w:szCs w:val="32"/>
+        </w:rPr>
+        <w:t>. These transactions include insertin</w:t>
+      </w:r>
+      <w:r>
+        <w:rPr>
+          <w:sz w:val="24"/>
+          <w:szCs w:val="32"/>
+        </w:rPr>
+        <w:t xml:space="preserve">g information into the database, </w:t>
+      </w:r>
+      <w:r>
+        <w:rPr>
+          <w:sz w:val="24"/>
+          <w:szCs w:val="32"/>
+        </w:rPr>
+        <w:t xml:space="preserve">such as </w:t>
+      </w:r>
+      <w:r>
+        <w:rPr>
+          <w:sz w:val="24"/>
+          <w:szCs w:val="32"/>
+        </w:rPr>
+        <w:t xml:space="preserve">registering </w:t>
+      </w:r>
+      <w:r>
+        <w:rPr>
+          <w:sz w:val="24"/>
+          <w:szCs w:val="32"/>
+        </w:rPr>
+        <w:t>the user and</w:t>
+      </w:r>
+      <w:r>
+        <w:rPr>
+          <w:sz w:val="24"/>
+          <w:szCs w:val="32"/>
+        </w:rPr>
+        <w:t xml:space="preserve"> the submission of</w:t>
+      </w:r>
+      <w:r>
+        <w:rPr>
+          <w:sz w:val="24"/>
+          <w:szCs w:val="32"/>
+        </w:rPr>
+        <w:t xml:space="preserve"> their form, and as well as querying for the producer to verify a valid user</w:t>
+      </w:r>
+      <w:r>
+        <w:rPr>
+          <w:sz w:val="24"/>
+          <w:szCs w:val="32"/>
+        </w:rPr>
+        <w:t xml:space="preserve"> upon login</w:t>
+      </w:r>
+      <w:r>
+        <w:rPr>
+          <w:sz w:val="24"/>
+          <w:szCs w:val="32"/>
+        </w:rPr>
+        <w:t>.</w:t>
+      </w:r>
+    </w:p>
+    <w:p>
+      <w:pPr>
+        <w:rPr>
+          <w:sz w:val="24"/>
+          <w:szCs w:val="32"/>
+        </w:rPr>
+      </w:pPr>
+      <w:r>
+        <w:rPr>
+          <w:b/>
+          <w:sz w:val="24"/>
+          <w:szCs w:val="32"/>
+        </w:rPr>
+        <w:t>IAPT Employee:</w:t>
+      </w:r>
+      <w:r>
+        <w:rPr>
+          <w:sz w:val="24"/>
+          <w:szCs w:val="32"/>
+        </w:rPr>
+        <w:t xml:space="preserve"> An IAPT employee can range from veterinarians to scientists, but suppose that these employees are strictly researchers or scientists and disregard any other position. </w:t>
+      </w:r>
+      <w:r>
+        <w:rPr>
+          <w:sz w:val="24"/>
+          <w:szCs w:val="32"/>
+        </w:rPr>
+        <w:t xml:space="preserve">These employees will </w:t>
+      </w:r>
+      <w:r>
+        <w:rPr>
+          <w:sz w:val="24"/>
+          <w:szCs w:val="32"/>
+        </w:rPr>
+        <w:t xml:space="preserve">have full access to querying the database for the information that has been submitted by the producers. </w:t>
+      </w:r>
+      <w:r>
+        <w:rPr>
+          <w:sz w:val="24"/>
+          <w:szCs w:val="32"/>
+        </w:rPr>
+        <w:t>An employee is limited to querying the database for</w:t>
+      </w:r>
+      <w:r>
+        <w:rPr>
+          <w:sz w:val="24"/>
+          <w:szCs w:val="32"/>
+        </w:rPr>
+        <w:t xml:space="preserve"> specific</w:t>
+      </w:r>
+      <w:r>
+        <w:rPr>
+          <w:sz w:val="24"/>
+          <w:szCs w:val="32"/>
+        </w:rPr>
+        <w:t xml:space="preserve"> information and should not be able to create, insert, </w:t>
+      </w:r>
+      <w:r>
+        <w:rPr>
+          <w:sz w:val="24"/>
+          <w:szCs w:val="32"/>
+        </w:rPr>
+        <w:t xml:space="preserve">alter, </w:t>
+      </w:r>
+      <w:r>
+        <w:rPr>
+          <w:sz w:val="24"/>
+          <w:szCs w:val="32"/>
+        </w:rPr>
+        <w:t>or remove any data. These employees can also access the website to query for data. Some sample transactions for an employee includes registering and logging into the website, and as well as retrieving information from a database. These transactions include querying and viewing the data of specific information</w:t>
+      </w:r>
+      <w:r>
+        <w:rPr>
+          <w:sz w:val="24"/>
+          <w:szCs w:val="32"/>
+        </w:rPr>
+        <w:t xml:space="preserve">, such as viewing what type of medicine that has been administered to the flock, who submitted the form, and also when the flock may have been processed. </w:t>
+      </w:r>
+      <w:r>
+        <w:rPr>
+          <w:sz w:val="24"/>
+          <w:szCs w:val="32"/>
+        </w:rPr>
+        <w:t>These transactions include inserting information into the database as a result of registering the user and as well as querying for the employee to verify a valid user upon login and the respective data that the employee would like to retrieve.</w:t>
+      </w:r>
+    </w:p>
+    <w:p>
+      <w:pPr>
+        <w:rPr>
+          <w:sz w:val="24"/>
+          <w:szCs w:val="24"/>
+        </w:rPr>
+      </w:pPr>
+      <w:r>
+        <w:rPr>
+          <w:b/>
+          <w:sz w:val="24"/>
+          <w:szCs w:val="32"/>
+        </w:rPr>
+        <w:t>Government Employee:</w:t>
+      </w:r>
+      <w:r>
+        <w:rPr>
+          <w:sz w:val="24"/>
+          <w:szCs w:val="32"/>
+        </w:rPr>
+        <w:t xml:space="preserve"> </w:t>
+      </w:r>
+      <w:r>
+        <w:rPr>
+          <w:sz w:val="24"/>
+          <w:szCs w:val="32"/>
+        </w:rPr>
+        <w:t xml:space="preserve">A government employee can also range from many different fields, but also suppose that these employees strictly handle agricultural related material. </w:t>
+      </w:r>
+      <w:r>
+        <w:rPr>
+          <w:sz w:val="24"/>
+          <w:szCs w:val="32"/>
+        </w:rPr>
+        <w:t xml:space="preserve">These employees will only have access to viewing the form that was submitted by a producer. They will be restricted from creating, inserting, </w:t>
+      </w:r>
+      <w:r>
+        <w:rPr>
+          <w:sz w:val="24"/>
+          <w:szCs w:val="32"/>
+        </w:rPr>
+        <w:t xml:space="preserve">altering, or removing any data. An employee will be able to </w:t>
+      </w:r>
+      <w:r>
+        <w:rPr>
+          <w:sz w:val="24"/>
+          <w:szCs w:val="32"/>
+        </w:rPr>
+        <w:t xml:space="preserve">generally </w:t>
+      </w:r>
+      <w:r>
+        <w:rPr>
+          <w:sz w:val="24"/>
+          <w:szCs w:val="32"/>
+        </w:rPr>
+        <w:t>view the data that has been submitted within a range of dates and will not be able to query the database for specific information that the IAPT employees are able to do.</w:t>
+      </w:r>
+      <w:r>
+        <w:rPr>
+          <w:sz w:val="24"/>
+          <w:szCs w:val="32"/>
+        </w:rPr>
+        <w:t xml:space="preserve"> </w:t>
+      </w:r>
+      <w:r>
+        <w:rPr>
+          <w:sz w:val="24"/>
+          <w:szCs w:val="32"/>
+        </w:rPr>
+        <w:t xml:space="preserve">These employees can also access the website to query for data. </w:t>
+      </w:r>
+      <w:r>
+        <w:rPr>
+          <w:sz w:val="24"/>
+          <w:szCs w:val="32"/>
+        </w:rPr>
+        <w:t xml:space="preserve">Some sample transactions for an employee includes registering and logging into the website, and as well as retrieving information from a database. These transactions include querying and viewing the data of general information within a range of dates, such as </w:t>
+      </w:r>
+      <w:r>
+        <w:rPr>
+          <w:b/>
+          <w:sz w:val="36"/>
+          <w:szCs w:val="32"/>
+        </w:rPr>
+        <w:t>(insert-what-information-the-government-can-query-here)</w:t>
+      </w:r>
+      <w:r>
+        <w:rPr>
+          <w:sz w:val="36"/>
+          <w:szCs w:val="32"/>
+        </w:rPr>
+        <w:t xml:space="preserve"> </w:t>
+      </w:r>
+      <w:r>
+        <w:rPr>
+          <w:sz w:val="24"/>
+          <w:szCs w:val="32"/>
+        </w:rPr>
+        <w:t>These transactions include inserting information into the database as a result of registering the user and as well as querying for the employee to verify a valid user upon login and the respective data that the employee would like to retrieve.</w:t>
+      </w:r>
+      <w:bookmarkStart w:id="0" w:name="_GoBack"/>
+      <w:bookmarkEnd w:id="0"/>
     </w:p>
     <w:sectPr>
       <w:pgSz w:w="12240" w:h="15840"/>
@@ -1294,7 +1980,7 @@
     <w:charset w:val="00"/>
     <w:family w:val="roman"/>
     <w:pitch w:val="variable"/>
-    <w:sig w:usb0="E0002EFF" w:usb1="C0007843" w:usb2="00000009" w:usb3="00000000" w:csb0="000001FF" w:csb1="00000000"/>
+    <w:sig w:usb0="E0002AFF" w:usb1="C0007841" w:usb2="00000009" w:usb3="00000000" w:csb0="000001FF" w:csb1="00000000"/>
   </w:font>
   <w:font w:name="Calibri Light">
     <w:panose1 w:val="020F0302020204030204"/>
@@ -1323,6 +2009,8 @@
     <w:rsidRoot w:val="00E05B98"/>
     <w:rsid w:val="00002DE2"/>
     <w:rsid w:val="005B62B4"/>
+    <w:rsid w:val="00A0549D"/>
+    <w:rsid w:val="00A6476A"/>
     <w:rsid w:val="00AE32AC"/>
     <w:rsid w:val="00E05B98"/>
   </w:rsids>

</xml_diff>

<commit_message>
Elaborated in all sections abstract to project design
</commit_message>
<xml_diff>
--- a/cpsc471report.docx
+++ b/cpsc471report.docx
@@ -202,8 +202,54 @@
                         <w:szCs w:val="32"/>
                         <w:lang w:val="en-CA"/>
                       </w:rPr>
-                      <w:t>Jackie Luc, James Inglis, Moath Althawad</w:t>
+                      <w:t xml:space="preserve">Jackie Luc, James </w:t>
                     </w:r>
+                    <w:proofErr w:type="spellStart"/>
+                    <w:r>
+                      <w:rPr>
+                        <w:sz w:val="32"/>
+                        <w:szCs w:val="32"/>
+                        <w:lang w:val="en-CA"/>
+                      </w:rPr>
+                      <w:t>Inglis</w:t>
+                    </w:r>
+                    <w:proofErr w:type="spellEnd"/>
+                    <w:r>
+                      <w:rPr>
+                        <w:sz w:val="32"/>
+                        <w:szCs w:val="32"/>
+                        <w:lang w:val="en-CA"/>
+                      </w:rPr>
+                      <w:t xml:space="preserve">, </w:t>
+                    </w:r>
+                    <w:proofErr w:type="spellStart"/>
+                    <w:r>
+                      <w:rPr>
+                        <w:sz w:val="32"/>
+                        <w:szCs w:val="32"/>
+                        <w:lang w:val="en-CA"/>
+                      </w:rPr>
+                      <w:t>Moath</w:t>
+                    </w:r>
+                    <w:proofErr w:type="spellEnd"/>
+                    <w:r>
+                      <w:rPr>
+                        <w:sz w:val="32"/>
+                        <w:szCs w:val="32"/>
+                        <w:lang w:val="en-CA"/>
+                      </w:rPr>
+                      <w:t xml:space="preserve"> </w:t>
+                    </w:r>
+                    <w:proofErr w:type="spellStart"/>
+                    <w:r>
+                      <w:rPr>
+                        <w:sz w:val="32"/>
+                        <w:szCs w:val="32"/>
+                        <w:lang w:val="en-CA"/>
+                      </w:rPr>
+                      <w:t>Althawad</w:t>
+                    </w:r>
+                    <w:proofErr w:type="spellEnd"/>
                   </w:p>
                 </w:sdtContent>
               </w:sdt>
@@ -399,12 +445,6 @@
         <w:rPr>
           <w:sz w:val="24"/>
         </w:rPr>
-        <w:t xml:space="preserve">physical </w:t>
-      </w:r>
-      <w:r>
-        <w:rPr>
-          <w:sz w:val="24"/>
-        </w:rPr>
         <w:t xml:space="preserve">forms known as </w:t>
       </w:r>
       <w:r>
@@ -417,13 +457,19 @@
         <w:rPr>
           <w:sz w:val="24"/>
         </w:rPr>
-        <w:t xml:space="preserve"> (please see </w:t>
-      </w:r>
-      <w:r>
-        <w:rPr>
-          <w:sz w:val="24"/>
-        </w:rPr>
-        <w:t>Figure 1</w:t>
+        <w:t xml:space="preserve"> (please refer</w:t>
+      </w:r>
+      <w:r>
+        <w:rPr>
+          <w:sz w:val="24"/>
+        </w:rPr>
+        <w:t xml:space="preserve"> </w:t>
+      </w:r>
+      <w:r>
+        <w:rPr>
+          <w:sz w:val="24"/>
+        </w:rPr>
+        <w:t>below</w:t>
       </w:r>
       <w:r>
         <w:rPr>
@@ -465,7 +511,19 @@
         <w:rPr>
           <w:sz w:val="24"/>
         </w:rPr>
-        <w:t>data for their research</w:t>
+        <w:t>data</w:t>
+      </w:r>
+      <w:r>
+        <w:rPr>
+          <w:sz w:val="24"/>
+        </w:rPr>
+        <w:t xml:space="preserve"> from the database</w:t>
+      </w:r>
+      <w:r>
+        <w:rPr>
+          <w:sz w:val="24"/>
+        </w:rPr>
+        <w:t xml:space="preserve"> for their research</w:t>
       </w:r>
       <w:r>
         <w:rPr>
@@ -483,129 +541,536 @@
         <w:rPr>
           <w:sz w:val="24"/>
         </w:rPr>
-        <w:t>The</w:t>
-      </w:r>
-      <w:r>
-        <w:rPr>
-          <w:sz w:val="24"/>
+        <w:t xml:space="preserve">These physical forms results in an inconvenience and also inefficiency in organizing or sorting data required for research. A solution to this issue is to remove the requirement of manually acquiring the data by implementing an interface that interacts </w:t>
+      </w:r>
+      <w:r>
+        <w:rPr>
+          <w:sz w:val="24"/>
+        </w:rPr>
+        <w:t xml:space="preserve">with a database that stores the submitted data. </w:t>
+      </w:r>
+      <w:r>
+        <w:rPr>
+          <w:sz w:val="24"/>
+        </w:rPr>
+        <w:t xml:space="preserve">This </w:t>
+      </w:r>
+      <w:r>
+        <w:rPr>
+          <w:sz w:val="24"/>
+        </w:rPr>
+        <w:t>solution will reduce physical overhead such as submission of</w:t>
+      </w:r>
+      <w:r>
+        <w:rPr>
+          <w:sz w:val="24"/>
+        </w:rPr>
+        <w:t xml:space="preserve"> forms in person or through fax and also improve the efficiency of research of the IAPT employees.</w:t>
+      </w:r>
+      <w:r>
+        <w:rPr>
+          <w:rFonts w:asciiTheme="majorHAnsi" w:hAnsiTheme="majorHAnsi"/>
+          <w:b/>
+          <w:noProof/>
+          <w:sz w:val="28"/>
+          <w:szCs w:val="28"/>
+          <w:lang w:eastAsia="en-CA"/>
         </w:rPr>
         <w:t xml:space="preserve"> </w:t>
       </w:r>
       <w:r>
         <w:rPr>
-          <w:sz w:val="24"/>
-        </w:rPr>
-        <w:t xml:space="preserve">forms </w:t>
-      </w:r>
-      <w:r>
-        <w:rPr>
-          <w:sz w:val="24"/>
-        </w:rPr>
-        <w:t xml:space="preserve">that are </w:t>
-      </w:r>
-      <w:r>
-        <w:rPr>
-          <w:sz w:val="24"/>
-        </w:rPr>
-        <w:t xml:space="preserve">submitted </w:t>
-      </w:r>
-      <w:r>
-        <w:rPr>
-          <w:sz w:val="24"/>
-        </w:rPr>
-        <w:t>are also sent to</w:t>
-      </w:r>
-      <w:r>
-        <w:rPr>
-          <w:sz w:val="24"/>
-        </w:rPr>
-        <w:t xml:space="preserve"> the government regulatory board. These</w:t>
-      </w:r>
-      <w:r>
-        <w:rPr>
-          <w:sz w:val="24"/>
-        </w:rPr>
-        <w:t xml:space="preserve"> </w:t>
-      </w:r>
-      <w:r>
-        <w:rPr>
-          <w:sz w:val="24"/>
-        </w:rPr>
-        <w:t>f</w:t>
-      </w:r>
-      <w:r>
-        <w:rPr>
-          <w:sz w:val="24"/>
-        </w:rPr>
-        <w:t>orms are examined and then stored in physical files</w:t>
-      </w:r>
-      <w:r>
-        <w:rPr>
-          <w:sz w:val="24"/>
-        </w:rPr>
-        <w:t xml:space="preserve"> by the government. </w:t>
+          <w:rFonts w:asciiTheme="majorHAnsi" w:hAnsiTheme="majorHAnsi"/>
+          <w:b/>
+          <w:noProof/>
+          <w:sz w:val="28"/>
+          <w:szCs w:val="28"/>
+          <w:lang w:eastAsia="en-CA"/>
+        </w:rPr>
+        <w:drawing>
+          <wp:inline distT="0" distB="0" distL="0" distR="0" wp14:anchorId="03BF22E4" wp14:editId="56AA3C80">
+            <wp:extent cx="5943600" cy="5093066"/>
+            <wp:effectExtent l="0" t="0" r="0" b="0"/>
+            <wp:docPr id="1" name="Picture 1"/>
+            <wp:cNvGraphicFramePr>
+              <a:graphicFrameLocks xmlns:a="http://schemas.openxmlformats.org/drawingml/2006/main" noChangeAspect="1"/>
+            </wp:cNvGraphicFramePr>
+            <a:graphic xmlns:a="http://schemas.openxmlformats.org/drawingml/2006/main">
+              <a:graphicData uri="http://schemas.openxmlformats.org/drawingml/2006/picture">
+                <pic:pic xmlns:pic="http://schemas.openxmlformats.org/drawingml/2006/picture">
+                  <pic:nvPicPr>
+                    <pic:cNvPr id="1" name="Flock Sheet.Aug.27.14.pdf"/>
+                    <pic:cNvPicPr/>
+                  </pic:nvPicPr>
+                  <pic:blipFill>
+                    <a:blip r:embed="rId6" cstate="print">
+                      <a:extLst>
+                        <a:ext uri="{28A0092B-C50C-407E-A947-70E740481C1C}">
+                          <a14:useLocalDpi xmlns:a14="http://schemas.microsoft.com/office/drawing/2010/main" val="0"/>
+                        </a:ext>
+                      </a:extLst>
+                    </a:blip>
+                    <a:stretch>
+                      <a:fillRect/>
+                    </a:stretch>
+                  </pic:blipFill>
+                  <pic:spPr>
+                    <a:xfrm>
+                      <a:off x="0" y="0"/>
+                      <a:ext cx="5943600" cy="5093066"/>
+                    </a:xfrm>
+                    <a:prstGeom prst="rect">
+                      <a:avLst/>
+                    </a:prstGeom>
+                  </pic:spPr>
+                </pic:pic>
+              </a:graphicData>
+            </a:graphic>
+          </wp:inline>
+        </w:drawing>
       </w:r>
     </w:p>
     <w:p>
       <w:pPr>
         <w:rPr>
           <w:sz w:val="24"/>
+        </w:rPr>
+      </w:pPr>
+      <w:r>
+        <w:rPr>
+          <w:rFonts w:asciiTheme="majorHAnsi" w:hAnsiTheme="majorHAnsi"/>
+          <w:b/>
+          <w:sz w:val="32"/>
+          <w:szCs w:val="32"/>
+        </w:rPr>
+        <w:lastRenderedPageBreak/>
+        <w:t>Introduction:</w:t>
+      </w:r>
+    </w:p>
+    <w:p>
+      <w:pPr>
+        <w:rPr>
+          <w:sz w:val="24"/>
+          <w:szCs w:val="28"/>
+        </w:rPr>
+      </w:pPr>
+      <w:r>
+        <w:rPr>
+          <w:sz w:val="24"/>
+        </w:rPr>
+        <w:t>The current forma</w:t>
+      </w:r>
+      <w:r>
+        <w:rPr>
+          <w:sz w:val="24"/>
+        </w:rPr>
+        <w:t>t of</w:t>
+      </w:r>
+      <w:r>
+        <w:rPr>
+          <w:sz w:val="24"/>
+        </w:rPr>
+        <w:t xml:space="preserve"> </w:t>
+      </w:r>
+      <w:r>
+        <w:rPr>
+          <w:sz w:val="24"/>
+        </w:rPr>
+        <w:t>accessing the data of</w:t>
+      </w:r>
+      <w:r>
+        <w:rPr>
+          <w:sz w:val="24"/>
+        </w:rPr>
+        <w:t xml:space="preserve"> </w:t>
+      </w:r>
+      <w:r>
+        <w:rPr>
+          <w:sz w:val="24"/>
+        </w:rPr>
+        <w:t xml:space="preserve">submission </w:t>
+      </w:r>
+      <w:r>
+        <w:rPr>
+          <w:sz w:val="24"/>
+        </w:rPr>
+        <w:t>forms is</w:t>
+      </w:r>
+      <w:r>
+        <w:rPr>
+          <w:sz w:val="24"/>
+        </w:rPr>
+        <w:t xml:space="preserve"> very inefficient,</w:t>
+      </w:r>
+      <w:r>
+        <w:rPr>
+          <w:sz w:val="24"/>
+        </w:rPr>
+        <w:t xml:space="preserve"> as a result of </w:t>
+      </w:r>
+      <w:r>
+        <w:rPr>
+          <w:sz w:val="24"/>
+        </w:rPr>
+        <w:t xml:space="preserve">the required </w:t>
+      </w:r>
+      <w:r>
+        <w:rPr>
+          <w:sz w:val="24"/>
+        </w:rPr>
+        <w:t>manual</w:t>
+      </w:r>
+      <w:r>
+        <w:rPr>
+          <w:sz w:val="24"/>
+        </w:rPr>
+        <w:t xml:space="preserve"> labour of</w:t>
+      </w:r>
+      <w:r>
+        <w:rPr>
+          <w:sz w:val="24"/>
+        </w:rPr>
+        <w:t xml:space="preserve"> searching, organizing, or retrieving data. </w:t>
+      </w:r>
+      <w:r>
+        <w:rPr>
+          <w:sz w:val="24"/>
+        </w:rPr>
+        <w:t>A solution to this inefficiency is</w:t>
+      </w:r>
+      <w:r>
+        <w:rPr>
+          <w:sz w:val="24"/>
+        </w:rPr>
+        <w:t xml:space="preserve"> to develop</w:t>
+      </w:r>
+      <w:r>
+        <w:rPr>
+          <w:sz w:val="24"/>
+        </w:rPr>
+        <w:t xml:space="preserve"> a digital </w:t>
+      </w:r>
+      <w:r>
+        <w:rPr>
+          <w:sz w:val="24"/>
+        </w:rPr>
+        <w:t>system</w:t>
+      </w:r>
+      <w:r>
+        <w:rPr>
+          <w:sz w:val="24"/>
+        </w:rPr>
+        <w:t xml:space="preserve"> of</w:t>
+      </w:r>
+      <w:r>
+        <w:rPr>
+          <w:sz w:val="24"/>
+        </w:rPr>
+        <w:t xml:space="preserve"> </w:t>
+      </w:r>
+      <w:r>
+        <w:rPr>
+          <w:sz w:val="24"/>
+        </w:rPr>
+        <w:t xml:space="preserve">filling and </w:t>
+      </w:r>
+      <w:r>
+        <w:rPr>
+          <w:sz w:val="24"/>
+        </w:rPr>
+        <w:t>submitting the form</w:t>
+      </w:r>
+      <w:r>
+        <w:rPr>
+          <w:sz w:val="24"/>
+        </w:rPr>
+        <w:t>,</w:t>
+      </w:r>
+      <w:r>
+        <w:rPr>
+          <w:sz w:val="24"/>
+        </w:rPr>
+        <w:t xml:space="preserve"> and as well as allow employees to access the </w:t>
+      </w:r>
+      <w:r>
+        <w:rPr>
+          <w:sz w:val="24"/>
+        </w:rPr>
+        <w:t xml:space="preserve">submitted </w:t>
+      </w:r>
+      <w:r>
+        <w:rPr>
+          <w:sz w:val="24"/>
+        </w:rPr>
+        <w:t>data more efficiently</w:t>
+      </w:r>
+      <w:r>
+        <w:rPr>
+          <w:sz w:val="24"/>
+        </w:rPr>
+        <w:t>. This</w:t>
+      </w:r>
+      <w:r>
+        <w:rPr>
+          <w:sz w:val="24"/>
+        </w:rPr>
+        <w:t xml:space="preserve"> solution</w:t>
+      </w:r>
+      <w:r>
+        <w:rPr>
+          <w:sz w:val="24"/>
+        </w:rPr>
+        <w:t xml:space="preserve"> would be offered to the</w:t>
+      </w:r>
+      <w:r>
+        <w:rPr>
+          <w:sz w:val="24"/>
+        </w:rPr>
+        <w:t xml:space="preserve"> poultry producer without a cost</w:t>
+      </w:r>
+      <w:r>
+        <w:rPr>
+          <w:sz w:val="24"/>
+        </w:rPr>
+        <w:t>, and</w:t>
+      </w:r>
+      <w:r>
+        <w:rPr>
+          <w:sz w:val="24"/>
+        </w:rPr>
+        <w:t xml:space="preserve"> </w:t>
+      </w:r>
+      <w:r>
+        <w:rPr>
+          <w:sz w:val="24"/>
+        </w:rPr>
+        <w:t xml:space="preserve">ultimately </w:t>
+      </w:r>
+      <w:r>
+        <w:rPr>
+          <w:sz w:val="24"/>
+        </w:rPr>
+        <w:t>allow</w:t>
+      </w:r>
+      <w:r>
+        <w:rPr>
+          <w:sz w:val="24"/>
+        </w:rPr>
+        <w:t>s the</w:t>
+      </w:r>
+      <w:r>
+        <w:rPr>
+          <w:sz w:val="24"/>
+        </w:rPr>
+        <w:t xml:space="preserve"> employees</w:t>
+      </w:r>
+      <w:r>
+        <w:rPr>
+          <w:sz w:val="24"/>
+        </w:rPr>
+        <w:t xml:space="preserve"> to </w:t>
+      </w:r>
+      <w:r>
+        <w:rPr>
+          <w:sz w:val="24"/>
+        </w:rPr>
+        <w:t>retrieve any</w:t>
+      </w:r>
+      <w:r>
+        <w:rPr>
+          <w:sz w:val="24"/>
+        </w:rPr>
+        <w:t xml:space="preserve"> data that was </w:t>
+      </w:r>
+      <w:r>
+        <w:rPr>
+          <w:sz w:val="24"/>
+        </w:rPr>
+        <w:t>submitted</w:t>
+      </w:r>
+      <w:r>
+        <w:rPr>
+          <w:sz w:val="24"/>
+        </w:rPr>
+        <w:t xml:space="preserve"> for more efficient research</w:t>
+      </w:r>
+      <w:r>
+        <w:rPr>
+          <w:sz w:val="24"/>
+        </w:rPr>
+        <w:t>. A database will be implemented to</w:t>
+      </w:r>
+      <w:r>
+        <w:rPr>
+          <w:sz w:val="24"/>
+        </w:rPr>
+        <w:t xml:space="preserve"> store the data from the submitted forms.</w:t>
+      </w:r>
+      <w:r>
+        <w:rPr>
+          <w:b/>
+          <w:sz w:val="24"/>
+          <w:szCs w:val="28"/>
+        </w:rPr>
+        <w:t xml:space="preserve"> </w:t>
+      </w:r>
+      <w:r>
+        <w:rPr>
+          <w:sz w:val="24"/>
+          <w:szCs w:val="28"/>
+        </w:rPr>
+        <w:t>A website application will</w:t>
+      </w:r>
+      <w:r>
+        <w:rPr>
+          <w:sz w:val="24"/>
+          <w:szCs w:val="28"/>
+        </w:rPr>
+        <w:t xml:space="preserve"> be an interface to allow producers to submit the forms. </w:t>
+      </w:r>
+      <w:r>
+        <w:rPr>
+          <w:sz w:val="24"/>
+        </w:rPr>
+        <w:t xml:space="preserve">A </w:t>
+      </w:r>
+      <w:r>
+        <w:rPr>
+          <w:sz w:val="24"/>
+        </w:rPr>
+        <w:t>producer</w:t>
+      </w:r>
+      <w:r>
+        <w:rPr>
+          <w:sz w:val="24"/>
+        </w:rPr>
+        <w:t xml:space="preserve"> is expected to be able to access a we</w:t>
+      </w:r>
+      <w:r>
+        <w:rPr>
+          <w:sz w:val="24"/>
+        </w:rPr>
+        <w:t>bsite and fill in the form</w:t>
+      </w:r>
+      <w:r>
+        <w:rPr>
+          <w:sz w:val="24"/>
+        </w:rPr>
+        <w:t xml:space="preserve"> and </w:t>
+      </w:r>
+      <w:r>
+        <w:rPr>
+          <w:sz w:val="24"/>
+        </w:rPr>
+        <w:t xml:space="preserve">also </w:t>
+      </w:r>
+      <w:r>
+        <w:rPr>
+          <w:sz w:val="24"/>
+        </w:rPr>
+        <w:t xml:space="preserve">be able to submit it to be stored in the database. An IAPT employee, would be </w:t>
+      </w:r>
+      <w:r>
+        <w:rPr>
+          <w:sz w:val="24"/>
+        </w:rPr>
+        <w:t xml:space="preserve">expected to be </w:t>
+      </w:r>
+      <w:r>
+        <w:rPr>
+          <w:sz w:val="24"/>
+        </w:rPr>
+        <w:t>able to</w:t>
+      </w:r>
+      <w:r>
+        <w:rPr>
+          <w:sz w:val="24"/>
+        </w:rPr>
+        <w:t xml:space="preserve"> access</w:t>
+      </w:r>
+      <w:r>
+        <w:rPr>
+          <w:sz w:val="24"/>
+        </w:rPr>
+        <w:t xml:space="preserve"> the d</w:t>
+      </w:r>
+      <w:r>
+        <w:rPr>
+          <w:sz w:val="24"/>
+        </w:rPr>
+        <w:t>atabase and retrieve results that can be manipulated for their research</w:t>
+      </w:r>
+      <w:r>
+        <w:rPr>
+          <w:sz w:val="24"/>
+        </w:rPr>
+        <w:t>.</w:t>
+      </w:r>
+      <w:r>
+        <w:rPr>
+          <w:sz w:val="24"/>
+        </w:rPr>
+        <w:t xml:space="preserve"> A government employee would be expected to view the data that was submitted and will </w:t>
+      </w:r>
+      <w:r>
+        <w:rPr>
+          <w:sz w:val="24"/>
+        </w:rPr>
+        <w:t xml:space="preserve">also </w:t>
+      </w:r>
+      <w:r>
+        <w:rPr>
+          <w:sz w:val="24"/>
+        </w:rPr>
+        <w:t xml:space="preserve">store </w:t>
+      </w:r>
+      <w:r>
+        <w:rPr>
+          <w:sz w:val="24"/>
+        </w:rPr>
+        <w:t xml:space="preserve">a copy of required </w:t>
+      </w:r>
+      <w:r>
+        <w:rPr>
+          <w:sz w:val="24"/>
+        </w:rPr>
+        <w:t>inf</w:t>
+      </w:r>
+      <w:r>
+        <w:rPr>
+          <w:sz w:val="24"/>
+        </w:rPr>
+        <w:t xml:space="preserve">ormation in their own </w:t>
+      </w:r>
+      <w:r>
+        <w:rPr>
+          <w:sz w:val="24"/>
+        </w:rPr>
+        <w:t>preferences</w:t>
+      </w:r>
+      <w:r>
+        <w:rPr>
+          <w:sz w:val="24"/>
+        </w:rPr>
+        <w:t>.</w:t>
+      </w:r>
+      <w:r>
+        <w:t xml:space="preserve"> </w:t>
+      </w:r>
+    </w:p>
+    <w:p>
+      <w:pPr>
+        <w:rPr>
+          <w:sz w:val="24"/>
+          <w:szCs w:val="24"/>
         </w:rPr>
       </w:pPr>
     </w:p>
     <w:p>
       <w:pPr>
         <w:rPr>
-          <w:b/>
-          <w:sz w:val="40"/>
-          <w:szCs w:val="40"/>
-        </w:rPr>
-      </w:pPr>
-      <w:r>
-        <w:rPr>
-          <w:b/>
-          <w:sz w:val="40"/>
-          <w:szCs w:val="40"/>
-        </w:rPr>
-        <w:t>-----------------------</w:t>
-      </w:r>
-      <w:r>
-        <w:rPr>
-          <w:b/>
-          <w:sz w:val="40"/>
-          <w:szCs w:val="40"/>
-        </w:rPr>
-        <w:t>(insert form here</w:t>
-      </w:r>
-      <w:r>
-        <w:rPr>
-          <w:b/>
-          <w:sz w:val="40"/>
-          <w:szCs w:val="40"/>
-        </w:rPr>
-        <w:t>)</w:t>
-      </w:r>
-      <w:r>
-        <w:rPr>
-          <w:b/>
-          <w:sz w:val="40"/>
-          <w:szCs w:val="40"/>
-        </w:rPr>
-        <w:t xml:space="preserve"> </w:t>
-      </w:r>
-      <w:r>
-        <w:rPr>
-          <w:b/>
-          <w:sz w:val="40"/>
-          <w:szCs w:val="40"/>
-        </w:rPr>
-        <w:t>-----------------------</w:t>
-      </w:r>
-    </w:p>
-    <w:p>
-      <w:pPr>
-        <w:rPr>
-          <w:sz w:val="24"/>
+          <w:sz w:val="24"/>
+          <w:szCs w:val="24"/>
         </w:rPr>
       </w:pPr>
     </w:p>
@@ -613,7 +1078,6 @@
       <w:pPr>
         <w:rPr>
           <w:rFonts w:asciiTheme="majorHAnsi" w:hAnsiTheme="majorHAnsi"/>
-          <w:b/>
           <w:sz w:val="32"/>
           <w:szCs w:val="32"/>
         </w:rPr>
@@ -625,311 +1089,1389 @@
           <w:sz w:val="32"/>
           <w:szCs w:val="32"/>
         </w:rPr>
-        <w:t>Introduction:</w:t>
+        <w:t>Project Design:</w:t>
       </w:r>
     </w:p>
     <w:p>
       <w:pPr>
         <w:rPr>
           <w:sz w:val="24"/>
-          <w:szCs w:val="28"/>
+          <w:szCs w:val="32"/>
         </w:rPr>
       </w:pPr>
       <w:r>
         <w:rPr>
           <w:sz w:val="24"/>
-        </w:rPr>
-        <w:t>The current forma</w:t>
-      </w:r>
-      <w:r>
-        <w:rPr>
-          <w:sz w:val="24"/>
-        </w:rPr>
-        <w:t>t of</w:t>
-      </w:r>
-      <w:r>
-        <w:rPr>
-          <w:sz w:val="24"/>
-        </w:rPr>
-        <w:t xml:space="preserve"> </w:t>
-      </w:r>
-      <w:r>
-        <w:rPr>
-          <w:sz w:val="24"/>
-        </w:rPr>
-        <w:t xml:space="preserve">these </w:t>
-      </w:r>
-      <w:r>
-        <w:rPr>
-          <w:sz w:val="24"/>
-        </w:rPr>
-        <w:t>forms is</w:t>
-      </w:r>
-      <w:r>
-        <w:rPr>
-          <w:sz w:val="24"/>
-        </w:rPr>
-        <w:t xml:space="preserve"> very inefficient,</w:t>
-      </w:r>
-      <w:r>
-        <w:rPr>
-          <w:sz w:val="24"/>
-        </w:rPr>
-        <w:t xml:space="preserve"> as a result of </w:t>
-      </w:r>
-      <w:r>
-        <w:rPr>
-          <w:sz w:val="24"/>
-        </w:rPr>
-        <w:t xml:space="preserve">the required </w:t>
-      </w:r>
-      <w:r>
-        <w:rPr>
-          <w:sz w:val="24"/>
-        </w:rPr>
-        <w:t>manual</w:t>
-      </w:r>
-      <w:r>
-        <w:rPr>
-          <w:sz w:val="24"/>
-        </w:rPr>
-        <w:t xml:space="preserve"> labour of</w:t>
-      </w:r>
-      <w:r>
-        <w:rPr>
-          <w:sz w:val="24"/>
-        </w:rPr>
-        <w:t xml:space="preserve"> searching, organizing, or retrieving data. </w:t>
-      </w:r>
-      <w:r>
-        <w:rPr>
-          <w:sz w:val="24"/>
-        </w:rPr>
-        <w:t>A solution to this inefficiency is</w:t>
-      </w:r>
-      <w:r>
-        <w:rPr>
-          <w:sz w:val="24"/>
-        </w:rPr>
-        <w:t xml:space="preserve"> to produce a digital format of</w:t>
-      </w:r>
-      <w:r>
-        <w:rPr>
-          <w:sz w:val="24"/>
-        </w:rPr>
-        <w:t xml:space="preserve"> </w:t>
-      </w:r>
-      <w:r>
-        <w:rPr>
-          <w:sz w:val="24"/>
-        </w:rPr>
-        <w:t xml:space="preserve">filling and </w:t>
-      </w:r>
-      <w:r>
-        <w:rPr>
-          <w:sz w:val="24"/>
-        </w:rPr>
-        <w:t>submitting the form. This</w:t>
-      </w:r>
-      <w:r>
-        <w:rPr>
-          <w:sz w:val="24"/>
-        </w:rPr>
-        <w:t xml:space="preserve"> solution</w:t>
-      </w:r>
-      <w:r>
-        <w:rPr>
-          <w:sz w:val="24"/>
-        </w:rPr>
-        <w:t xml:space="preserve"> would be offered to the</w:t>
-      </w:r>
-      <w:r>
-        <w:rPr>
-          <w:sz w:val="24"/>
-        </w:rPr>
-        <w:t xml:space="preserve"> poultry producer without a cost</w:t>
-      </w:r>
-      <w:r>
-        <w:rPr>
-          <w:sz w:val="24"/>
-        </w:rPr>
-        <w:t xml:space="preserve">, but </w:t>
-      </w:r>
-      <w:r>
-        <w:rPr>
-          <w:sz w:val="24"/>
-        </w:rPr>
-        <w:t xml:space="preserve">ultimately </w:t>
-      </w:r>
-      <w:r>
-        <w:rPr>
-          <w:sz w:val="24"/>
-        </w:rPr>
-        <w:t>allow</w:t>
-      </w:r>
-      <w:r>
-        <w:rPr>
-          <w:sz w:val="24"/>
-        </w:rPr>
-        <w:t>s the</w:t>
-      </w:r>
-      <w:r>
-        <w:rPr>
-          <w:sz w:val="24"/>
-        </w:rPr>
-        <w:t xml:space="preserve"> employees</w:t>
-      </w:r>
-      <w:r>
-        <w:rPr>
-          <w:sz w:val="24"/>
-        </w:rPr>
-        <w:t xml:space="preserve"> to </w:t>
-      </w:r>
-      <w:r>
-        <w:rPr>
-          <w:sz w:val="24"/>
-        </w:rPr>
-        <w:t>retrieve any</w:t>
-      </w:r>
-      <w:r>
-        <w:rPr>
-          <w:sz w:val="24"/>
-        </w:rPr>
-        <w:t xml:space="preserve"> data that was </w:t>
-      </w:r>
-      <w:r>
-        <w:rPr>
-          <w:sz w:val="24"/>
-        </w:rPr>
-        <w:t>submitted</w:t>
-      </w:r>
-      <w:r>
-        <w:rPr>
-          <w:sz w:val="24"/>
-        </w:rPr>
-        <w:t xml:space="preserve"> for more efficient research</w:t>
-      </w:r>
-      <w:r>
-        <w:rPr>
-          <w:sz w:val="24"/>
-        </w:rPr>
-        <w:t>. A database will be implemented to</w:t>
-      </w:r>
-      <w:r>
-        <w:rPr>
-          <w:sz w:val="24"/>
-        </w:rPr>
-        <w:t xml:space="preserve"> store the data from the submitted forms.</w:t>
-      </w:r>
-      <w:r>
-        <w:rPr>
-          <w:b/>
-          <w:sz w:val="24"/>
-          <w:szCs w:val="28"/>
-        </w:rPr>
-        <w:t xml:space="preserve"> </w:t>
-      </w:r>
-      <w:r>
-        <w:rPr>
-          <w:sz w:val="24"/>
-          <w:szCs w:val="28"/>
-        </w:rPr>
-        <w:t>A website application will</w:t>
-      </w:r>
-      <w:r>
-        <w:rPr>
-          <w:sz w:val="24"/>
-          <w:szCs w:val="28"/>
-        </w:rPr>
-        <w:t xml:space="preserve"> be an interface to allow producers to submit the forms. </w:t>
-      </w:r>
-      <w:r>
-        <w:rPr>
-          <w:sz w:val="24"/>
-        </w:rPr>
-        <w:t xml:space="preserve">A </w:t>
-      </w:r>
-      <w:r>
-        <w:rPr>
-          <w:sz w:val="24"/>
-        </w:rPr>
-        <w:t>producer</w:t>
-      </w:r>
-      <w:r>
-        <w:rPr>
-          <w:sz w:val="24"/>
-        </w:rPr>
-        <w:t xml:space="preserve"> is expected to be able to access a we</w:t>
-      </w:r>
-      <w:r>
-        <w:rPr>
-          <w:sz w:val="24"/>
-        </w:rPr>
-        <w:t>bsite and fill in the form</w:t>
-      </w:r>
-      <w:r>
-        <w:rPr>
-          <w:sz w:val="24"/>
-        </w:rPr>
-        <w:t xml:space="preserve"> and </w:t>
-      </w:r>
-      <w:r>
-        <w:rPr>
-          <w:sz w:val="24"/>
-        </w:rPr>
-        <w:t xml:space="preserve">also </w:t>
-      </w:r>
-      <w:r>
-        <w:rPr>
-          <w:sz w:val="24"/>
-        </w:rPr>
-        <w:t xml:space="preserve">be able to submit it to be stored in the database. An IAPT employee, would be </w:t>
-      </w:r>
-      <w:r>
-        <w:rPr>
-          <w:sz w:val="24"/>
-        </w:rPr>
-        <w:t xml:space="preserve">expected to be </w:t>
-      </w:r>
-      <w:r>
-        <w:rPr>
-          <w:sz w:val="24"/>
-        </w:rPr>
-        <w:t>able to</w:t>
-      </w:r>
-      <w:r>
-        <w:rPr>
-          <w:sz w:val="24"/>
-        </w:rPr>
-        <w:t xml:space="preserve"> query the database and retrieve the results</w:t>
-      </w:r>
-      <w:r>
-        <w:rPr>
-          <w:sz w:val="24"/>
-        </w:rPr>
-        <w:t>.</w:t>
-      </w:r>
-      <w:r>
-        <w:rPr>
-          <w:sz w:val="24"/>
-        </w:rPr>
-        <w:t xml:space="preserve"> A government employee would be expected to view the data that was submitted and will store the information in their own preferred means.</w:t>
-      </w:r>
-      <w:r>
-        <w:t xml:space="preserve"> </w:t>
+          <w:szCs w:val="32"/>
+        </w:rPr>
+        <w:t xml:space="preserve">There are three users that will use this system. </w:t>
+      </w:r>
+      <w:r>
+        <w:rPr>
+          <w:sz w:val="24"/>
+          <w:szCs w:val="32"/>
+        </w:rPr>
+        <w:t>The user’s interaction with this system will be discussed in more detail below.</w:t>
       </w:r>
     </w:p>
     <w:p>
       <w:pPr>
         <w:rPr>
           <w:sz w:val="24"/>
-          <w:szCs w:val="24"/>
+          <w:szCs w:val="32"/>
         </w:rPr>
       </w:pPr>
     </w:p>
     <w:p>
       <w:pPr>
         <w:rPr>
+          <w:sz w:val="24"/>
+          <w:szCs w:val="32"/>
+        </w:rPr>
+      </w:pPr>
+      <w:r>
+        <w:rPr>
+          <w:b/>
+          <w:sz w:val="28"/>
+          <w:szCs w:val="28"/>
+        </w:rPr>
+        <w:t>Enterprise</w:t>
+      </w:r>
+      <w:r>
+        <w:rPr>
+          <w:b/>
+          <w:sz w:val="28"/>
+          <w:szCs w:val="28"/>
+        </w:rPr>
+        <w:t>s</w:t>
+      </w:r>
+      <w:r>
+        <w:rPr>
+          <w:b/>
+          <w:sz w:val="28"/>
+          <w:szCs w:val="28"/>
+        </w:rPr>
+        <w:t>/Producer</w:t>
+      </w:r>
+      <w:r>
+        <w:rPr>
+          <w:b/>
+          <w:sz w:val="28"/>
+          <w:szCs w:val="28"/>
+        </w:rPr>
+        <w:t>s</w:t>
+      </w:r>
+      <w:r>
+        <w:rPr>
+          <w:b/>
+          <w:sz w:val="28"/>
+          <w:szCs w:val="28"/>
+        </w:rPr>
+        <w:t>:</w:t>
+      </w:r>
+      <w:r>
+        <w:rPr>
+          <w:sz w:val="24"/>
+          <w:szCs w:val="32"/>
+        </w:rPr>
+        <w:t xml:space="preserve"> An enterprise is a company that hires </w:t>
+      </w:r>
+      <w:r>
+        <w:rPr>
+          <w:sz w:val="24"/>
+          <w:szCs w:val="32"/>
+        </w:rPr>
+        <w:t>one or more producers</w:t>
+      </w:r>
+      <w:r>
+        <w:rPr>
+          <w:sz w:val="24"/>
+          <w:szCs w:val="32"/>
+        </w:rPr>
+        <w:t xml:space="preserve"> </w:t>
+      </w:r>
+      <w:r>
+        <w:rPr>
+          <w:sz w:val="24"/>
+          <w:szCs w:val="32"/>
+        </w:rPr>
+        <w:t xml:space="preserve">of agriculture </w:t>
+      </w:r>
+      <w:r>
+        <w:rPr>
+          <w:sz w:val="24"/>
+          <w:szCs w:val="32"/>
+        </w:rPr>
+        <w:t xml:space="preserve">and </w:t>
+      </w:r>
+      <w:r>
+        <w:rPr>
+          <w:sz w:val="24"/>
+          <w:szCs w:val="32"/>
+        </w:rPr>
+        <w:t xml:space="preserve">these </w:t>
+      </w:r>
+      <w:r>
+        <w:rPr>
+          <w:sz w:val="24"/>
+          <w:szCs w:val="32"/>
+        </w:rPr>
+        <w:t xml:space="preserve">producers can also </w:t>
+      </w:r>
+      <w:r>
+        <w:rPr>
+          <w:sz w:val="24"/>
+          <w:szCs w:val="32"/>
+        </w:rPr>
+        <w:t>be</w:t>
+      </w:r>
+      <w:r>
+        <w:rPr>
+          <w:sz w:val="24"/>
+          <w:szCs w:val="32"/>
+        </w:rPr>
+        <w:t xml:space="preserve"> enterprise</w:t>
+      </w:r>
+      <w:r>
+        <w:rPr>
+          <w:sz w:val="24"/>
+          <w:szCs w:val="32"/>
+        </w:rPr>
+        <w:t>s</w:t>
+      </w:r>
+      <w:r>
+        <w:rPr>
+          <w:sz w:val="24"/>
+          <w:szCs w:val="32"/>
+        </w:rPr>
+        <w:t>.</w:t>
+      </w:r>
+      <w:r>
+        <w:rPr>
+          <w:sz w:val="24"/>
+          <w:szCs w:val="32"/>
+        </w:rPr>
+        <w:t xml:space="preserve"> </w:t>
+      </w:r>
+      <w:r>
+        <w:rPr>
+          <w:sz w:val="24"/>
+          <w:szCs w:val="32"/>
+        </w:rPr>
+        <w:t>In this system,</w:t>
+      </w:r>
+      <w:r>
+        <w:rPr>
+          <w:sz w:val="24"/>
+          <w:szCs w:val="32"/>
+        </w:rPr>
+        <w:t xml:space="preserve"> a producer will be </w:t>
+      </w:r>
+      <w:r>
+        <w:rPr>
+          <w:sz w:val="24"/>
+          <w:szCs w:val="32"/>
+        </w:rPr>
+        <w:t>able</w:t>
+      </w:r>
+      <w:r>
+        <w:rPr>
+          <w:sz w:val="24"/>
+          <w:szCs w:val="32"/>
+        </w:rPr>
+        <w:t xml:space="preserve"> to submit information related to their </w:t>
+      </w:r>
+      <w:r>
+        <w:rPr>
+          <w:sz w:val="24"/>
+          <w:szCs w:val="32"/>
+        </w:rPr>
+        <w:t xml:space="preserve">flock of </w:t>
+      </w:r>
+      <w:r>
+        <w:rPr>
+          <w:sz w:val="24"/>
+          <w:szCs w:val="32"/>
+        </w:rPr>
+        <w:t xml:space="preserve">poultry. </w:t>
+      </w:r>
+      <w:r>
+        <w:rPr>
+          <w:sz w:val="24"/>
+          <w:szCs w:val="32"/>
+        </w:rPr>
+        <w:t>The submitted information includes but is not limited to the barn number, category of poultry, and any medications that</w:t>
+      </w:r>
+      <w:r>
+        <w:rPr>
+          <w:sz w:val="24"/>
+          <w:szCs w:val="32"/>
+        </w:rPr>
+        <w:t xml:space="preserve"> have been administered to the</w:t>
+      </w:r>
+      <w:r>
+        <w:rPr>
+          <w:sz w:val="24"/>
+          <w:szCs w:val="32"/>
+        </w:rPr>
+        <w:t xml:space="preserve"> flock</w:t>
+      </w:r>
+      <w:r>
+        <w:rPr>
+          <w:sz w:val="24"/>
+          <w:szCs w:val="32"/>
+        </w:rPr>
+        <w:t xml:space="preserve"> that is being reported</w:t>
+      </w:r>
+      <w:r>
+        <w:rPr>
+          <w:sz w:val="24"/>
+          <w:szCs w:val="32"/>
+        </w:rPr>
+        <w:t xml:space="preserve">. </w:t>
+      </w:r>
+      <w:r>
+        <w:rPr>
+          <w:sz w:val="24"/>
+          <w:szCs w:val="32"/>
+        </w:rPr>
+        <w:t xml:space="preserve">A producer is </w:t>
+      </w:r>
+      <w:r>
+        <w:rPr>
+          <w:sz w:val="24"/>
+          <w:szCs w:val="32"/>
+        </w:rPr>
+        <w:t>required to provide</w:t>
+      </w:r>
+      <w:r>
+        <w:rPr>
+          <w:sz w:val="24"/>
+          <w:szCs w:val="32"/>
+        </w:rPr>
+        <w:t xml:space="preserve"> </w:t>
+      </w:r>
+      <w:r>
+        <w:rPr>
+          <w:sz w:val="24"/>
+          <w:szCs w:val="32"/>
+        </w:rPr>
+        <w:t>this i</w:t>
+      </w:r>
+      <w:r>
+        <w:rPr>
+          <w:sz w:val="24"/>
+          <w:szCs w:val="32"/>
+        </w:rPr>
+        <w:t>nformation by accessin</w:t>
+      </w:r>
+      <w:r>
+        <w:rPr>
+          <w:sz w:val="24"/>
+          <w:szCs w:val="32"/>
+        </w:rPr>
+        <w:t>g the website</w:t>
+      </w:r>
+      <w:r>
+        <w:rPr>
+          <w:sz w:val="24"/>
+          <w:szCs w:val="32"/>
+        </w:rPr>
+        <w:t xml:space="preserve"> interface</w:t>
+      </w:r>
+      <w:r>
+        <w:rPr>
+          <w:sz w:val="24"/>
+          <w:szCs w:val="32"/>
+        </w:rPr>
+        <w:t xml:space="preserve"> to submit a form. </w:t>
+      </w:r>
+      <w:r>
+        <w:rPr>
+          <w:sz w:val="24"/>
+          <w:szCs w:val="32"/>
+        </w:rPr>
+        <w:t>Currently, the producer is only limited to have access to a submission page where they can report the information</w:t>
+      </w:r>
+      <w:r>
+        <w:rPr>
+          <w:sz w:val="24"/>
+          <w:szCs w:val="32"/>
+        </w:rPr>
+        <w:t xml:space="preserve"> and not any other page other than the login page</w:t>
+      </w:r>
+      <w:r>
+        <w:rPr>
+          <w:sz w:val="24"/>
+          <w:szCs w:val="32"/>
+        </w:rPr>
+        <w:t>. Realistically, a producer should be given an account</w:t>
+      </w:r>
+      <w:r>
+        <w:rPr>
+          <w:sz w:val="24"/>
+          <w:szCs w:val="32"/>
+        </w:rPr>
+        <w:t xml:space="preserve"> or be required to register and to be verified by the government</w:t>
+      </w:r>
+      <w:r>
+        <w:rPr>
+          <w:sz w:val="24"/>
+          <w:szCs w:val="32"/>
+        </w:rPr>
+        <w:t xml:space="preserve"> to ensure </w:t>
+      </w:r>
+      <w:r>
+        <w:rPr>
+          <w:sz w:val="24"/>
+          <w:szCs w:val="32"/>
+        </w:rPr>
+        <w:t xml:space="preserve">that </w:t>
+      </w:r>
+      <w:r>
+        <w:rPr>
+          <w:sz w:val="24"/>
+          <w:szCs w:val="32"/>
+        </w:rPr>
+        <w:t xml:space="preserve">the data that is being submitted is authorized and valid. However, for the purpose of demonstration of our system, a simple registry system of the producer is implemented. </w:t>
+      </w:r>
+      <w:r>
+        <w:rPr>
+          <w:sz w:val="24"/>
+          <w:szCs w:val="32"/>
+        </w:rPr>
+        <w:t>Some</w:t>
+      </w:r>
+      <w:r>
+        <w:rPr>
+          <w:sz w:val="24"/>
+          <w:szCs w:val="32"/>
+        </w:rPr>
+        <w:t xml:space="preserve"> sample transaction</w:t>
+      </w:r>
+      <w:r>
+        <w:rPr>
+          <w:sz w:val="24"/>
+          <w:szCs w:val="32"/>
+        </w:rPr>
+        <w:t>s for a producer includes registering and logging into the website, and</w:t>
+      </w:r>
+      <w:r>
+        <w:rPr>
+          <w:sz w:val="24"/>
+          <w:szCs w:val="32"/>
+        </w:rPr>
+        <w:t xml:space="preserve"> </w:t>
+      </w:r>
+      <w:r>
+        <w:rPr>
+          <w:sz w:val="24"/>
+          <w:szCs w:val="32"/>
+        </w:rPr>
+        <w:t>as well as</w:t>
+      </w:r>
+      <w:r>
+        <w:rPr>
+          <w:sz w:val="24"/>
+          <w:szCs w:val="32"/>
+        </w:rPr>
+        <w:t xml:space="preserve"> </w:t>
+      </w:r>
+      <w:r>
+        <w:rPr>
+          <w:sz w:val="24"/>
+          <w:szCs w:val="32"/>
+        </w:rPr>
+        <w:t>submitting</w:t>
+      </w:r>
+      <w:r>
+        <w:rPr>
+          <w:sz w:val="24"/>
+          <w:szCs w:val="32"/>
+        </w:rPr>
+        <w:t xml:space="preserve"> a form</w:t>
+      </w:r>
+      <w:r>
+        <w:rPr>
+          <w:sz w:val="24"/>
+          <w:szCs w:val="32"/>
+        </w:rPr>
+        <w:t>. These transactions include insertin</w:t>
+      </w:r>
+      <w:r>
+        <w:rPr>
+          <w:sz w:val="24"/>
+          <w:szCs w:val="32"/>
+        </w:rPr>
+        <w:t>g</w:t>
+      </w:r>
+      <w:r>
+        <w:rPr>
+          <w:sz w:val="24"/>
+          <w:szCs w:val="32"/>
+        </w:rPr>
+        <w:t xml:space="preserve"> information into the database, </w:t>
+      </w:r>
+      <w:r>
+        <w:rPr>
+          <w:sz w:val="24"/>
+          <w:szCs w:val="32"/>
+        </w:rPr>
+        <w:t xml:space="preserve">as </w:t>
+      </w:r>
+      <w:r>
+        <w:rPr>
+          <w:sz w:val="24"/>
+          <w:szCs w:val="32"/>
+        </w:rPr>
+        <w:t xml:space="preserve">a result of </w:t>
+      </w:r>
+      <w:r>
+        <w:rPr>
+          <w:sz w:val="24"/>
+          <w:szCs w:val="32"/>
+        </w:rPr>
+        <w:t xml:space="preserve">registering </w:t>
+      </w:r>
+      <w:r>
+        <w:rPr>
+          <w:sz w:val="24"/>
+          <w:szCs w:val="32"/>
+        </w:rPr>
+        <w:t>the user and</w:t>
+      </w:r>
+      <w:r>
+        <w:rPr>
+          <w:sz w:val="24"/>
+          <w:szCs w:val="32"/>
+        </w:rPr>
+        <w:t xml:space="preserve"> the submission of</w:t>
+      </w:r>
+      <w:r>
+        <w:rPr>
+          <w:sz w:val="24"/>
+          <w:szCs w:val="32"/>
+        </w:rPr>
+        <w:t xml:space="preserve"> their form. Another transaction </w:t>
+      </w:r>
+      <w:r>
+        <w:rPr>
+          <w:sz w:val="24"/>
+          <w:szCs w:val="32"/>
+        </w:rPr>
+        <w:t>may include</w:t>
+      </w:r>
+      <w:r>
+        <w:rPr>
+          <w:sz w:val="24"/>
+          <w:szCs w:val="32"/>
+        </w:rPr>
+        <w:t xml:space="preserve"> </w:t>
+      </w:r>
+      <w:r>
+        <w:rPr>
+          <w:sz w:val="24"/>
+          <w:szCs w:val="32"/>
+        </w:rPr>
+        <w:t xml:space="preserve">retrieving </w:t>
+      </w:r>
+      <w:r>
+        <w:rPr>
+          <w:sz w:val="24"/>
+          <w:szCs w:val="32"/>
+        </w:rPr>
+        <w:t>the producer</w:t>
+      </w:r>
+      <w:r>
+        <w:rPr>
+          <w:sz w:val="24"/>
+          <w:szCs w:val="32"/>
+        </w:rPr>
+        <w:t>’s credentials</w:t>
+      </w:r>
+      <w:r>
+        <w:rPr>
+          <w:sz w:val="24"/>
+          <w:szCs w:val="32"/>
+        </w:rPr>
+        <w:t xml:space="preserve"> to verify a valid user</w:t>
+      </w:r>
+      <w:r>
+        <w:rPr>
+          <w:sz w:val="24"/>
+          <w:szCs w:val="32"/>
+        </w:rPr>
+        <w:t xml:space="preserve"> upon login</w:t>
+      </w:r>
+      <w:r>
+        <w:rPr>
+          <w:sz w:val="24"/>
+          <w:szCs w:val="32"/>
+        </w:rPr>
+        <w:t>.</w:t>
+      </w:r>
+    </w:p>
+    <w:p>
+      <w:pPr>
+        <w:rPr>
+          <w:sz w:val="24"/>
+          <w:szCs w:val="32"/>
+        </w:rPr>
+      </w:pPr>
+      <w:r>
+        <w:rPr>
+          <w:sz w:val="24"/>
+          <w:szCs w:val="32"/>
+        </w:rPr>
+        <w:br w:type="page"/>
+      </w:r>
+    </w:p>
+    <w:p>
+      <w:pPr>
+        <w:rPr>
+          <w:sz w:val="24"/>
+          <w:szCs w:val="32"/>
+        </w:rPr>
+      </w:pPr>
+      <w:r>
+        <w:rPr>
+          <w:b/>
+          <w:sz w:val="28"/>
+          <w:szCs w:val="28"/>
+        </w:rPr>
+        <w:lastRenderedPageBreak/>
+        <w:t>IAPT Employee</w:t>
+      </w:r>
+      <w:r>
+        <w:rPr>
+          <w:b/>
+          <w:sz w:val="28"/>
+          <w:szCs w:val="28"/>
+        </w:rPr>
+        <w:t>s</w:t>
+      </w:r>
+      <w:r>
+        <w:rPr>
+          <w:b/>
+          <w:sz w:val="28"/>
+          <w:szCs w:val="28"/>
+        </w:rPr>
+        <w:t>:</w:t>
+      </w:r>
+      <w:r>
+        <w:rPr>
+          <w:sz w:val="24"/>
+          <w:szCs w:val="32"/>
+        </w:rPr>
+        <w:t xml:space="preserve"> An IAPT employee can range from veterinarians to scientists, but suppose that these employees are strictly re</w:t>
+      </w:r>
+      <w:r>
+        <w:rPr>
+          <w:sz w:val="24"/>
+          <w:szCs w:val="32"/>
+        </w:rPr>
+        <w:t>searchers</w:t>
+      </w:r>
+      <w:r>
+        <w:rPr>
+          <w:sz w:val="24"/>
+          <w:szCs w:val="32"/>
+        </w:rPr>
+        <w:t xml:space="preserve"> and disregard any other position. </w:t>
+      </w:r>
+      <w:r>
+        <w:rPr>
+          <w:sz w:val="24"/>
+          <w:szCs w:val="32"/>
+        </w:rPr>
+        <w:t xml:space="preserve">These employees will </w:t>
+      </w:r>
+      <w:r>
+        <w:rPr>
+          <w:sz w:val="24"/>
+          <w:szCs w:val="32"/>
+        </w:rPr>
+        <w:t>have full access to</w:t>
+      </w:r>
+      <w:r>
+        <w:rPr>
+          <w:sz w:val="24"/>
+          <w:szCs w:val="32"/>
+        </w:rPr>
+        <w:t xml:space="preserve"> the database </w:t>
+      </w:r>
+      <w:r>
+        <w:rPr>
+          <w:sz w:val="24"/>
+          <w:szCs w:val="32"/>
+        </w:rPr>
+        <w:t xml:space="preserve">and can </w:t>
+      </w:r>
+      <w:r>
+        <w:rPr>
+          <w:sz w:val="24"/>
+          <w:szCs w:val="32"/>
+        </w:rPr>
+        <w:t>retrieve</w:t>
+      </w:r>
+      <w:r>
+        <w:rPr>
+          <w:sz w:val="24"/>
+          <w:szCs w:val="32"/>
+        </w:rPr>
+        <w:t xml:space="preserve"> specific </w:t>
+      </w:r>
+      <w:r>
+        <w:rPr>
+          <w:sz w:val="24"/>
+          <w:szCs w:val="32"/>
+        </w:rPr>
+        <w:t xml:space="preserve">information that has been submitted by the producers. </w:t>
+      </w:r>
+      <w:r>
+        <w:rPr>
+          <w:sz w:val="24"/>
+          <w:szCs w:val="32"/>
+        </w:rPr>
+        <w:t>It would be</w:t>
+      </w:r>
+      <w:r>
+        <w:rPr>
+          <w:sz w:val="24"/>
+          <w:szCs w:val="32"/>
+        </w:rPr>
+        <w:t xml:space="preserve"> reasonable for the researchers to only have access to retrieving data from the database and let another group o</w:t>
+      </w:r>
+      <w:r>
+        <w:rPr>
+          <w:sz w:val="24"/>
+          <w:szCs w:val="32"/>
+        </w:rPr>
+        <w:t xml:space="preserve">f employees </w:t>
+      </w:r>
+      <w:r>
+        <w:rPr>
+          <w:sz w:val="24"/>
+          <w:szCs w:val="32"/>
+        </w:rPr>
+        <w:t>that</w:t>
+      </w:r>
+      <w:r>
+        <w:rPr>
+          <w:sz w:val="24"/>
+          <w:szCs w:val="32"/>
+        </w:rPr>
+        <w:t xml:space="preserve"> </w:t>
+      </w:r>
+      <w:r>
+        <w:rPr>
+          <w:sz w:val="24"/>
+          <w:szCs w:val="32"/>
+        </w:rPr>
+        <w:t>has</w:t>
+      </w:r>
+      <w:r>
+        <w:rPr>
+          <w:sz w:val="24"/>
+          <w:szCs w:val="32"/>
+        </w:rPr>
+        <w:t xml:space="preserve"> acquired technical database</w:t>
+      </w:r>
+      <w:r>
+        <w:rPr>
+          <w:sz w:val="24"/>
+          <w:szCs w:val="32"/>
+        </w:rPr>
+        <w:t xml:space="preserve"> management knowledge</w:t>
+      </w:r>
+      <w:r>
+        <w:rPr>
+          <w:sz w:val="24"/>
+          <w:szCs w:val="32"/>
+        </w:rPr>
+        <w:t xml:space="preserve"> (and possibly not be a researcher)</w:t>
+      </w:r>
+      <w:r>
+        <w:rPr>
+          <w:sz w:val="24"/>
+          <w:szCs w:val="32"/>
+        </w:rPr>
+        <w:t>,</w:t>
+      </w:r>
+      <w:r>
+        <w:rPr>
+          <w:sz w:val="24"/>
+          <w:szCs w:val="32"/>
+        </w:rPr>
+        <w:t xml:space="preserve"> to </w:t>
+      </w:r>
+      <w:r>
+        <w:rPr>
+          <w:sz w:val="24"/>
+          <w:szCs w:val="32"/>
+        </w:rPr>
+        <w:t xml:space="preserve">have full access to </w:t>
+      </w:r>
+      <w:r>
+        <w:rPr>
+          <w:sz w:val="24"/>
+          <w:szCs w:val="32"/>
+        </w:rPr>
+        <w:t xml:space="preserve">maintain and authorize changes to the information that is stored or the database itself. </w:t>
+      </w:r>
+      <w:r>
+        <w:rPr>
+          <w:sz w:val="24"/>
+          <w:szCs w:val="32"/>
+        </w:rPr>
+        <w:t xml:space="preserve">However, </w:t>
+      </w:r>
+      <w:r>
+        <w:rPr>
+          <w:sz w:val="24"/>
+          <w:szCs w:val="32"/>
+        </w:rPr>
+        <w:t xml:space="preserve">this design aspect is out of the scope of the current </w:t>
+      </w:r>
+      <w:r>
+        <w:rPr>
+          <w:sz w:val="24"/>
+          <w:szCs w:val="32"/>
+        </w:rPr>
+        <w:t xml:space="preserve">design of the </w:t>
+      </w:r>
+      <w:r>
+        <w:rPr>
+          <w:sz w:val="24"/>
+          <w:szCs w:val="32"/>
+        </w:rPr>
+        <w:t xml:space="preserve">system. </w:t>
+      </w:r>
+      <w:r>
+        <w:rPr>
+          <w:sz w:val="24"/>
+          <w:szCs w:val="32"/>
+        </w:rPr>
+        <w:t>Currently, a</w:t>
+      </w:r>
+      <w:r>
+        <w:rPr>
+          <w:sz w:val="24"/>
+          <w:szCs w:val="32"/>
+        </w:rPr>
+        <w:t xml:space="preserve">n employee is limited to </w:t>
+      </w:r>
+      <w:r>
+        <w:rPr>
+          <w:sz w:val="24"/>
+          <w:szCs w:val="32"/>
+        </w:rPr>
+        <w:t>retrieving</w:t>
+      </w:r>
+      <w:r>
+        <w:rPr>
+          <w:sz w:val="24"/>
+          <w:szCs w:val="32"/>
+        </w:rPr>
+        <w:t xml:space="preserve"> specific</w:t>
+      </w:r>
+      <w:r>
+        <w:rPr>
+          <w:sz w:val="24"/>
+          <w:szCs w:val="32"/>
+        </w:rPr>
+        <w:t xml:space="preserve"> information </w:t>
+      </w:r>
+      <w:r>
+        <w:rPr>
+          <w:sz w:val="24"/>
+          <w:szCs w:val="32"/>
+        </w:rPr>
+        <w:t xml:space="preserve">from the database </w:t>
+      </w:r>
+      <w:r>
+        <w:rPr>
+          <w:sz w:val="24"/>
+          <w:szCs w:val="32"/>
+        </w:rPr>
+        <w:t xml:space="preserve">and should not be able to create, insert, </w:t>
+      </w:r>
+      <w:r>
+        <w:rPr>
+          <w:sz w:val="24"/>
+          <w:szCs w:val="32"/>
+        </w:rPr>
+        <w:t xml:space="preserve">alter, </w:t>
+      </w:r>
+      <w:r>
+        <w:rPr>
+          <w:sz w:val="24"/>
+          <w:szCs w:val="32"/>
+        </w:rPr>
+        <w:t>or remove any data. These employ</w:t>
+      </w:r>
+      <w:r>
+        <w:rPr>
+          <w:sz w:val="24"/>
+          <w:szCs w:val="32"/>
+        </w:rPr>
+        <w:t xml:space="preserve">ees can also access the same website interface </w:t>
+      </w:r>
+      <w:r>
+        <w:rPr>
+          <w:sz w:val="24"/>
+          <w:szCs w:val="32"/>
+        </w:rPr>
+        <w:t>to retrieve the</w:t>
+      </w:r>
+      <w:r>
+        <w:rPr>
+          <w:sz w:val="24"/>
+          <w:szCs w:val="32"/>
+        </w:rPr>
+        <w:t xml:space="preserve"> data</w:t>
+      </w:r>
+      <w:r>
+        <w:rPr>
+          <w:sz w:val="24"/>
+          <w:szCs w:val="32"/>
+        </w:rPr>
+        <w:t xml:space="preserve"> from the database</w:t>
+      </w:r>
+      <w:r>
+        <w:rPr>
+          <w:sz w:val="24"/>
+          <w:szCs w:val="32"/>
+        </w:rPr>
+        <w:t xml:space="preserve">. </w:t>
+      </w:r>
+      <w:r>
+        <w:rPr>
+          <w:sz w:val="24"/>
+          <w:szCs w:val="32"/>
+        </w:rPr>
+        <w:t>Aga</w:t>
+      </w:r>
+      <w:r>
+        <w:rPr>
+          <w:sz w:val="24"/>
+          <w:szCs w:val="32"/>
+        </w:rPr>
+        <w:t>in, employees should internally be given an</w:t>
+      </w:r>
+      <w:r>
+        <w:rPr>
+          <w:sz w:val="24"/>
+          <w:szCs w:val="32"/>
+        </w:rPr>
+        <w:t xml:space="preserve"> account by the employers to ensu</w:t>
+      </w:r>
+      <w:r>
+        <w:rPr>
+          <w:sz w:val="24"/>
+          <w:szCs w:val="32"/>
+        </w:rPr>
+        <w:t>re valid and authorized access to information</w:t>
+      </w:r>
+      <w:r>
+        <w:rPr>
+          <w:sz w:val="24"/>
+          <w:szCs w:val="32"/>
+        </w:rPr>
+        <w:t xml:space="preserve">. </w:t>
+      </w:r>
+      <w:r>
+        <w:rPr>
+          <w:sz w:val="24"/>
+          <w:szCs w:val="32"/>
+        </w:rPr>
+        <w:t xml:space="preserve">For the purpose of demonstration of our system, a simple registry system of the IAPT employee is also implemented. </w:t>
+      </w:r>
+      <w:r>
+        <w:rPr>
+          <w:sz w:val="24"/>
+          <w:szCs w:val="32"/>
+        </w:rPr>
+        <w:t>Some sample transactions for an employee includes registering and logging into the website, and as well as retrieving information from a database. The</w:t>
+      </w:r>
+      <w:r>
+        <w:rPr>
+          <w:sz w:val="24"/>
+          <w:szCs w:val="32"/>
+        </w:rPr>
+        <w:t>se transactions include retrieving</w:t>
+      </w:r>
+      <w:r>
+        <w:rPr>
+          <w:sz w:val="24"/>
+          <w:szCs w:val="32"/>
+        </w:rPr>
+        <w:t xml:space="preserve"> and viewing the data of specific information</w:t>
+      </w:r>
+      <w:r>
+        <w:rPr>
+          <w:sz w:val="24"/>
+          <w:szCs w:val="32"/>
+        </w:rPr>
+        <w:t>, such as viewing what type of medicine that has bee</w:t>
+      </w:r>
+      <w:r>
+        <w:rPr>
+          <w:sz w:val="24"/>
+          <w:szCs w:val="32"/>
+        </w:rPr>
+        <w:t>n administered to the flock, which enterprise or producer</w:t>
+      </w:r>
+      <w:r>
+        <w:rPr>
+          <w:sz w:val="24"/>
+          <w:szCs w:val="32"/>
+        </w:rPr>
+        <w:t xml:space="preserve"> submitted the form, and also when the flock may have been processed. </w:t>
+      </w:r>
+      <w:r>
+        <w:rPr>
+          <w:sz w:val="24"/>
+          <w:szCs w:val="32"/>
+        </w:rPr>
+        <w:t>These transactions include inserting information into the database as a re</w:t>
+      </w:r>
+      <w:r>
+        <w:rPr>
+          <w:sz w:val="24"/>
+          <w:szCs w:val="32"/>
+        </w:rPr>
+        <w:t>sult of registering the user. Another transaction may include</w:t>
+      </w:r>
+      <w:r>
+        <w:rPr>
+          <w:sz w:val="24"/>
+          <w:szCs w:val="32"/>
+        </w:rPr>
+        <w:t xml:space="preserve"> </w:t>
+      </w:r>
+      <w:r>
+        <w:rPr>
+          <w:sz w:val="24"/>
+          <w:szCs w:val="32"/>
+        </w:rPr>
+        <w:t xml:space="preserve">retrieving </w:t>
+      </w:r>
+      <w:r>
+        <w:rPr>
+          <w:sz w:val="24"/>
+          <w:szCs w:val="32"/>
+        </w:rPr>
+        <w:t>the employee’s credentials</w:t>
+      </w:r>
+      <w:r>
+        <w:rPr>
+          <w:sz w:val="24"/>
+          <w:szCs w:val="32"/>
+        </w:rPr>
+        <w:t xml:space="preserve"> from the database</w:t>
+      </w:r>
+      <w:r>
+        <w:rPr>
+          <w:sz w:val="24"/>
+          <w:szCs w:val="32"/>
+        </w:rPr>
+        <w:t xml:space="preserve"> </w:t>
+      </w:r>
+      <w:r>
+        <w:rPr>
+          <w:sz w:val="24"/>
+          <w:szCs w:val="32"/>
+        </w:rPr>
+        <w:t>to verify</w:t>
+      </w:r>
+      <w:r>
+        <w:rPr>
+          <w:sz w:val="24"/>
+          <w:szCs w:val="32"/>
+        </w:rPr>
+        <w:t xml:space="preserve"> a </w:t>
+      </w:r>
+      <w:r>
+        <w:rPr>
+          <w:sz w:val="24"/>
+          <w:szCs w:val="32"/>
+        </w:rPr>
+        <w:t>valid user upon login and also retrieving</w:t>
+      </w:r>
+      <w:r>
+        <w:rPr>
+          <w:sz w:val="24"/>
+          <w:szCs w:val="32"/>
+        </w:rPr>
+        <w:t xml:space="preserve"> respective data that the employee would like to retrieve.</w:t>
+      </w:r>
+    </w:p>
+    <w:p>
+      <w:pPr>
+        <w:rPr>
+          <w:sz w:val="24"/>
+          <w:szCs w:val="32"/>
+        </w:rPr>
+      </w:pPr>
+    </w:p>
+    <w:p>
+      <w:pPr>
+        <w:rPr>
+          <w:sz w:val="24"/>
+          <w:szCs w:val="32"/>
+        </w:rPr>
+      </w:pPr>
+      <w:r>
+        <w:rPr>
+          <w:b/>
+          <w:sz w:val="28"/>
+          <w:szCs w:val="28"/>
+        </w:rPr>
+        <w:t>Government Employee</w:t>
+      </w:r>
+      <w:r>
+        <w:rPr>
+          <w:b/>
+          <w:sz w:val="28"/>
+          <w:szCs w:val="28"/>
+        </w:rPr>
+        <w:t>s</w:t>
+      </w:r>
+      <w:r>
+        <w:rPr>
+          <w:b/>
+          <w:sz w:val="28"/>
+          <w:szCs w:val="28"/>
+        </w:rPr>
+        <w:t>:</w:t>
+      </w:r>
+      <w:r>
+        <w:rPr>
+          <w:sz w:val="24"/>
+          <w:szCs w:val="32"/>
+        </w:rPr>
+        <w:t xml:space="preserve"> </w:t>
+      </w:r>
+      <w:r>
+        <w:rPr>
+          <w:sz w:val="24"/>
+          <w:szCs w:val="32"/>
+        </w:rPr>
+        <w:t>A government employee can also range from many different fields, but also suppose</w:t>
+      </w:r>
+      <w:r>
+        <w:rPr>
+          <w:sz w:val="24"/>
+          <w:szCs w:val="32"/>
+        </w:rPr>
+        <w:t xml:space="preserve"> here</w:t>
+      </w:r>
+      <w:r>
+        <w:rPr>
+          <w:sz w:val="24"/>
+          <w:szCs w:val="32"/>
+        </w:rPr>
+        <w:t xml:space="preserve"> that these employees strictly handle agricultural related material.</w:t>
+      </w:r>
+      <w:r>
+        <w:rPr>
+          <w:sz w:val="24"/>
+          <w:szCs w:val="32"/>
+        </w:rPr>
+        <w:t xml:space="preserve"> </w:t>
+      </w:r>
+      <w:r>
+        <w:rPr>
+          <w:sz w:val="24"/>
+          <w:szCs w:val="32"/>
+        </w:rPr>
+        <w:t>The employees</w:t>
+      </w:r>
+      <w:r>
+        <w:rPr>
+          <w:sz w:val="24"/>
+          <w:szCs w:val="32"/>
+        </w:rPr>
+        <w:t xml:space="preserve"> will be restricted from creating, inserting, </w:t>
+      </w:r>
+      <w:r>
+        <w:rPr>
+          <w:sz w:val="24"/>
+          <w:szCs w:val="32"/>
+        </w:rPr>
+        <w:t>altering, or removing any data</w:t>
+      </w:r>
+      <w:r>
+        <w:rPr>
+          <w:sz w:val="24"/>
+          <w:szCs w:val="32"/>
+        </w:rPr>
+        <w:t xml:space="preserve"> or the database itself</w:t>
+      </w:r>
+      <w:r>
+        <w:rPr>
+          <w:sz w:val="24"/>
+          <w:szCs w:val="32"/>
+        </w:rPr>
+        <w:t>.</w:t>
+      </w:r>
+      <w:r>
+        <w:rPr>
+          <w:sz w:val="24"/>
+          <w:szCs w:val="32"/>
+        </w:rPr>
+        <w:t xml:space="preserve"> </w:t>
+      </w:r>
+      <w:r>
+        <w:rPr>
+          <w:sz w:val="24"/>
+          <w:szCs w:val="32"/>
+        </w:rPr>
+        <w:t>In the current system, these employees will only have access to retrieve and view general information that was submitted by an enterprise or a</w:t>
+      </w:r>
+      <w:r>
+        <w:rPr>
+          <w:sz w:val="24"/>
+          <w:szCs w:val="32"/>
+        </w:rPr>
+        <w:t xml:space="preserve"> producer</w:t>
+      </w:r>
+      <w:r>
+        <w:rPr>
+          <w:sz w:val="24"/>
+          <w:szCs w:val="32"/>
+        </w:rPr>
+        <w:t xml:space="preserve"> within a range of dat</w:t>
+      </w:r>
+      <w:r>
+        <w:rPr>
+          <w:sz w:val="24"/>
+          <w:szCs w:val="32"/>
+        </w:rPr>
+        <w:t>es and will not be able to have other access to</w:t>
+      </w:r>
+      <w:r>
+        <w:rPr>
+          <w:sz w:val="24"/>
+          <w:szCs w:val="32"/>
+        </w:rPr>
+        <w:t xml:space="preserve"> the database for specific information that the I</w:t>
+      </w:r>
+      <w:r>
+        <w:rPr>
+          <w:sz w:val="24"/>
+          <w:szCs w:val="32"/>
+        </w:rPr>
+        <w:t>APT employees are more freely able</w:t>
+      </w:r>
+      <w:r>
+        <w:rPr>
+          <w:sz w:val="24"/>
+          <w:szCs w:val="32"/>
+        </w:rPr>
+        <w:t xml:space="preserve"> to do.</w:t>
+      </w:r>
+      <w:r>
+        <w:rPr>
+          <w:sz w:val="24"/>
+          <w:szCs w:val="32"/>
+        </w:rPr>
+        <w:t xml:space="preserve"> </w:t>
+      </w:r>
+      <w:r>
+        <w:rPr>
+          <w:sz w:val="24"/>
+          <w:szCs w:val="32"/>
+        </w:rPr>
+        <w:t xml:space="preserve">Again, these employees should not be able to freely register on the website and should internally be authorized an account. </w:t>
+      </w:r>
+      <w:r>
+        <w:rPr>
+          <w:sz w:val="24"/>
+          <w:szCs w:val="32"/>
+        </w:rPr>
+        <w:t>These employees</w:t>
+      </w:r>
+      <w:r>
+        <w:rPr>
+          <w:sz w:val="24"/>
+          <w:szCs w:val="32"/>
+        </w:rPr>
+        <w:t xml:space="preserve"> access the website </w:t>
+      </w:r>
+      <w:r>
+        <w:rPr>
+          <w:sz w:val="24"/>
+          <w:szCs w:val="32"/>
+        </w:rPr>
+        <w:t>interface to retrieve and view the</w:t>
+      </w:r>
+      <w:r>
+        <w:rPr>
+          <w:sz w:val="24"/>
+          <w:szCs w:val="32"/>
+        </w:rPr>
+        <w:t xml:space="preserve"> data. </w:t>
+      </w:r>
+      <w:r>
+        <w:rPr>
+          <w:sz w:val="24"/>
+          <w:szCs w:val="32"/>
+        </w:rPr>
+        <w:t xml:space="preserve">Some sample transactions for an employee includes registering and logging into the website, and as well as retrieving information from a database. These transactions include </w:t>
+      </w:r>
+      <w:r>
+        <w:rPr>
+          <w:sz w:val="24"/>
+          <w:szCs w:val="32"/>
+        </w:rPr>
+        <w:t>but are not limited to retrieving</w:t>
+      </w:r>
+      <w:r>
+        <w:rPr>
+          <w:sz w:val="24"/>
+          <w:szCs w:val="32"/>
+        </w:rPr>
+        <w:t xml:space="preserve"> and viewing the data of general information within a range of dates, such </w:t>
+      </w:r>
+      <w:r>
+        <w:rPr>
+          <w:sz w:val="24"/>
+          <w:szCs w:val="32"/>
+        </w:rPr>
+        <w:t>as which enterprise or producer submitted the form and when they submitted it.</w:t>
+      </w:r>
+      <w:r>
+        <w:rPr>
+          <w:sz w:val="36"/>
+          <w:szCs w:val="32"/>
+        </w:rPr>
+        <w:t xml:space="preserve"> </w:t>
+      </w:r>
+      <w:r>
+        <w:rPr>
+          <w:sz w:val="24"/>
+          <w:szCs w:val="32"/>
+        </w:rPr>
+        <w:t>These transactions include inserting information into the database as a</w:t>
+      </w:r>
+      <w:r>
+        <w:rPr>
+          <w:sz w:val="24"/>
+          <w:szCs w:val="32"/>
+        </w:rPr>
+        <w:t xml:space="preserve"> result of registering the user. An</w:t>
+      </w:r>
+      <w:r>
+        <w:rPr>
+          <w:sz w:val="24"/>
+          <w:szCs w:val="32"/>
+        </w:rPr>
+        <w:t xml:space="preserve">other transaction may include retrieving </w:t>
+      </w:r>
+      <w:r>
+        <w:rPr>
+          <w:sz w:val="24"/>
+          <w:szCs w:val="32"/>
+        </w:rPr>
+        <w:t>the employee</w:t>
+      </w:r>
+      <w:r>
+        <w:rPr>
+          <w:sz w:val="24"/>
+          <w:szCs w:val="32"/>
+        </w:rPr>
+        <w:t>’s credentials</w:t>
+      </w:r>
+      <w:r>
+        <w:rPr>
+          <w:sz w:val="24"/>
+          <w:szCs w:val="32"/>
+        </w:rPr>
+        <w:t xml:space="preserve"> </w:t>
+      </w:r>
+      <w:r>
+        <w:rPr>
+          <w:sz w:val="24"/>
+          <w:szCs w:val="32"/>
+        </w:rPr>
+        <w:t xml:space="preserve">from the database </w:t>
+      </w:r>
+      <w:r>
+        <w:rPr>
+          <w:sz w:val="24"/>
+          <w:szCs w:val="32"/>
+        </w:rPr>
+        <w:t xml:space="preserve">to verify a valid user upon login and </w:t>
+      </w:r>
+      <w:r>
+        <w:rPr>
+          <w:sz w:val="24"/>
+          <w:szCs w:val="32"/>
+        </w:rPr>
+        <w:t>also retrieving</w:t>
+      </w:r>
+      <w:r>
+        <w:rPr>
+          <w:sz w:val="24"/>
+          <w:szCs w:val="32"/>
+        </w:rPr>
+        <w:t xml:space="preserve"> </w:t>
+      </w:r>
+      <w:r>
+        <w:rPr>
+          <w:sz w:val="24"/>
+          <w:szCs w:val="32"/>
+        </w:rPr>
+        <w:t>the respective data that the employee would like to retrieve.</w:t>
+      </w:r>
+    </w:p>
+    <w:p>
+      <w:pPr>
+        <w:rPr>
+          <w:sz w:val="28"/>
+          <w:szCs w:val="28"/>
+        </w:rPr>
+      </w:pPr>
+      <w:r>
+        <w:rPr>
+          <w:sz w:val="24"/>
+          <w:szCs w:val="32"/>
+        </w:rPr>
+        <w:br w:type="page"/>
+      </w:r>
+      <w:r>
+        <w:rPr>
+          <w:b/>
+          <w:sz w:val="28"/>
+          <w:szCs w:val="28"/>
+        </w:rPr>
+        <w:lastRenderedPageBreak/>
+        <w:t>Entity-Relationship Diagram:</w:t>
+      </w:r>
+    </w:p>
+    <w:p>
+      <w:pPr>
+        <w:rPr>
+          <w:rFonts w:asciiTheme="majorHAnsi" w:hAnsiTheme="majorHAnsi"/>
+          <w:sz w:val="24"/>
+          <w:szCs w:val="24"/>
+        </w:rPr>
+      </w:pPr>
+    </w:p>
+    <w:p>
+      <w:pPr>
+        <w:rPr>
+          <w:rFonts w:asciiTheme="majorHAnsi" w:hAnsiTheme="majorHAnsi"/>
+          <w:sz w:val="24"/>
+          <w:szCs w:val="24"/>
+        </w:rPr>
+      </w:pPr>
+    </w:p>
+    <w:p>
+      <w:pPr>
+        <w:rPr>
           <w:rFonts w:asciiTheme="majorHAnsi" w:hAnsiTheme="majorHAnsi"/>
           <w:sz w:val="32"/>
           <w:szCs w:val="32"/>
@@ -942,469 +2484,41 @@
           <w:sz w:val="32"/>
           <w:szCs w:val="32"/>
         </w:rPr>
-        <w:t>Project Design:</w:t>
+        <w:t>Project Implementation:</w:t>
       </w:r>
     </w:p>
     <w:p>
       <w:pPr>
         <w:rPr>
-          <w:sz w:val="24"/>
+          <w:rFonts w:asciiTheme="majorHAnsi" w:hAnsiTheme="majorHAnsi"/>
+          <w:sz w:val="32"/>
           <w:szCs w:val="32"/>
         </w:rPr>
       </w:pPr>
-      <w:r>
-        <w:rPr>
-          <w:sz w:val="24"/>
-          <w:szCs w:val="32"/>
-        </w:rPr>
-        <w:t xml:space="preserve">There are three users that will use this system. </w:t>
-      </w:r>
     </w:p>
     <w:p>
       <w:pPr>
         <w:rPr>
-          <w:sz w:val="24"/>
+          <w:rFonts w:asciiTheme="majorHAnsi" w:hAnsiTheme="majorHAnsi"/>
+          <w:sz w:val="32"/>
           <w:szCs w:val="32"/>
         </w:rPr>
       </w:pPr>
       <w:r>
         <w:rPr>
+          <w:rFonts w:asciiTheme="majorHAnsi" w:hAnsiTheme="majorHAnsi"/>
           <w:b/>
-          <w:sz w:val="24"/>
-          <w:szCs w:val="32"/>
-        </w:rPr>
-        <w:t>Enterprise/Producer:</w:t>
-      </w:r>
-      <w:r>
-        <w:rPr>
-          <w:sz w:val="24"/>
-          <w:szCs w:val="32"/>
-        </w:rPr>
-        <w:t xml:space="preserve"> An enterprise is a company that hires producer(s) </w:t>
-      </w:r>
-      <w:r>
-        <w:rPr>
-          <w:sz w:val="24"/>
-          <w:szCs w:val="32"/>
-        </w:rPr>
-        <w:t xml:space="preserve">of agriculture </w:t>
-      </w:r>
-      <w:r>
-        <w:rPr>
-          <w:sz w:val="24"/>
-          <w:szCs w:val="32"/>
-        </w:rPr>
-        <w:t xml:space="preserve">and producers can also </w:t>
-      </w:r>
-      <w:r>
-        <w:rPr>
-          <w:sz w:val="24"/>
-          <w:szCs w:val="32"/>
-        </w:rPr>
-        <w:t>be an enterprise</w:t>
-      </w:r>
-      <w:r>
-        <w:rPr>
-          <w:sz w:val="24"/>
-          <w:szCs w:val="32"/>
-        </w:rPr>
-        <w:t>.</w:t>
-      </w:r>
-      <w:r>
-        <w:rPr>
-          <w:sz w:val="24"/>
-          <w:szCs w:val="32"/>
-        </w:rPr>
-        <w:t xml:space="preserve"> </w:t>
-      </w:r>
-      <w:r>
-        <w:rPr>
-          <w:sz w:val="24"/>
-          <w:szCs w:val="32"/>
-        </w:rPr>
-        <w:t>I</w:t>
-      </w:r>
-      <w:r>
-        <w:rPr>
-          <w:sz w:val="24"/>
-          <w:szCs w:val="32"/>
-        </w:rPr>
-        <w:t>t i</w:t>
-      </w:r>
-      <w:r>
-        <w:rPr>
-          <w:sz w:val="24"/>
-          <w:szCs w:val="32"/>
-        </w:rPr>
-        <w:t xml:space="preserve">s believed that a producer will be </w:t>
-      </w:r>
-      <w:r>
-        <w:rPr>
-          <w:sz w:val="24"/>
-          <w:szCs w:val="32"/>
-        </w:rPr>
-        <w:t>able</w:t>
-      </w:r>
-      <w:r>
-        <w:rPr>
-          <w:sz w:val="24"/>
-          <w:szCs w:val="32"/>
-        </w:rPr>
-        <w:t xml:space="preserve"> to submit information related to their </w:t>
-      </w:r>
-      <w:r>
-        <w:rPr>
-          <w:sz w:val="24"/>
-          <w:szCs w:val="32"/>
-        </w:rPr>
-        <w:t xml:space="preserve">flock of </w:t>
-      </w:r>
-      <w:r>
-        <w:rPr>
-          <w:sz w:val="24"/>
-          <w:szCs w:val="32"/>
-        </w:rPr>
-        <w:t xml:space="preserve">poultry. </w:t>
-      </w:r>
-      <w:r>
-        <w:rPr>
-          <w:sz w:val="24"/>
-          <w:szCs w:val="32"/>
-        </w:rPr>
-        <w:t xml:space="preserve">The submitted information includes but is not limited to the barn number, category of poultry, and any medications that have been administered to their flock. </w:t>
-      </w:r>
-      <w:r>
-        <w:rPr>
-          <w:sz w:val="24"/>
-          <w:szCs w:val="32"/>
-        </w:rPr>
-        <w:t>A producer is limited to providing such information by accessin</w:t>
-      </w:r>
-      <w:r>
-        <w:rPr>
-          <w:sz w:val="24"/>
-          <w:szCs w:val="32"/>
-        </w:rPr>
-        <w:t xml:space="preserve">g the website to submit a form. </w:t>
-      </w:r>
-      <w:r>
-        <w:rPr>
-          <w:sz w:val="24"/>
-          <w:szCs w:val="32"/>
-        </w:rPr>
-        <w:t>Some</w:t>
-      </w:r>
-      <w:r>
-        <w:rPr>
-          <w:sz w:val="24"/>
-          <w:szCs w:val="32"/>
-        </w:rPr>
-        <w:t xml:space="preserve"> sample transaction</w:t>
-      </w:r>
-      <w:r>
-        <w:rPr>
-          <w:sz w:val="24"/>
-          <w:szCs w:val="32"/>
-        </w:rPr>
-        <w:t xml:space="preserve">s for a producer includes registering and </w:t>
-      </w:r>
-      <w:r>
-        <w:rPr>
-          <w:sz w:val="24"/>
-          <w:szCs w:val="32"/>
-        </w:rPr>
-        <w:lastRenderedPageBreak/>
-        <w:t>logging into the website, and</w:t>
-      </w:r>
-      <w:r>
-        <w:rPr>
-          <w:sz w:val="24"/>
-          <w:szCs w:val="32"/>
-        </w:rPr>
-        <w:t xml:space="preserve"> </w:t>
-      </w:r>
-      <w:r>
-        <w:rPr>
-          <w:sz w:val="24"/>
-          <w:szCs w:val="32"/>
-        </w:rPr>
-        <w:t>as well as</w:t>
-      </w:r>
-      <w:r>
-        <w:rPr>
-          <w:sz w:val="24"/>
-          <w:szCs w:val="32"/>
-        </w:rPr>
-        <w:t xml:space="preserve"> </w:t>
-      </w:r>
-      <w:r>
-        <w:rPr>
-          <w:sz w:val="24"/>
-          <w:szCs w:val="32"/>
-        </w:rPr>
-        <w:t>submitting</w:t>
-      </w:r>
-      <w:r>
-        <w:rPr>
-          <w:sz w:val="24"/>
-          <w:szCs w:val="32"/>
-        </w:rPr>
-        <w:t xml:space="preserve"> a form</w:t>
-      </w:r>
-      <w:r>
-        <w:rPr>
-          <w:sz w:val="24"/>
-          <w:szCs w:val="32"/>
-        </w:rPr>
-        <w:t>. These transactions include insertin</w:t>
-      </w:r>
-      <w:r>
-        <w:rPr>
-          <w:sz w:val="24"/>
-          <w:szCs w:val="32"/>
-        </w:rPr>
-        <w:t xml:space="preserve">g information into the database, </w:t>
-      </w:r>
-      <w:r>
-        <w:rPr>
-          <w:sz w:val="24"/>
-          <w:szCs w:val="32"/>
-        </w:rPr>
-        <w:t xml:space="preserve">such as </w:t>
-      </w:r>
-      <w:r>
-        <w:rPr>
-          <w:sz w:val="24"/>
-          <w:szCs w:val="32"/>
-        </w:rPr>
-        <w:t xml:space="preserve">registering </w:t>
-      </w:r>
-      <w:r>
-        <w:rPr>
-          <w:sz w:val="24"/>
-          <w:szCs w:val="32"/>
-        </w:rPr>
-        <w:t>the user and</w:t>
-      </w:r>
-      <w:r>
-        <w:rPr>
-          <w:sz w:val="24"/>
-          <w:szCs w:val="32"/>
-        </w:rPr>
-        <w:t xml:space="preserve"> the submission of</w:t>
-      </w:r>
-      <w:r>
-        <w:rPr>
-          <w:sz w:val="24"/>
-          <w:szCs w:val="32"/>
-        </w:rPr>
-        <w:t xml:space="preserve"> their form, and as well as querying for the producer to verify a valid user</w:t>
-      </w:r>
-      <w:r>
-        <w:rPr>
-          <w:sz w:val="24"/>
-          <w:szCs w:val="32"/>
-        </w:rPr>
-        <w:t xml:space="preserve"> upon login</w:t>
-      </w:r>
-      <w:r>
-        <w:rPr>
-          <w:sz w:val="24"/>
-          <w:szCs w:val="32"/>
-        </w:rPr>
-        <w:t>.</w:t>
-      </w:r>
-    </w:p>
-    <w:p>
-      <w:pPr>
-        <w:rPr>
-          <w:sz w:val="24"/>
-          <w:szCs w:val="32"/>
-        </w:rPr>
-      </w:pPr>
-      <w:r>
-        <w:rPr>
-          <w:b/>
-          <w:sz w:val="24"/>
-          <w:szCs w:val="32"/>
-        </w:rPr>
-        <w:t>IAPT Employee:</w:t>
-      </w:r>
-      <w:r>
-        <w:rPr>
-          <w:sz w:val="24"/>
-          <w:szCs w:val="32"/>
-        </w:rPr>
-        <w:t xml:space="preserve"> An IAPT employee can range from veterinarians to scientists, but suppose that these employees are strictly researchers or scientists and disregard any other position. </w:t>
-      </w:r>
-      <w:r>
-        <w:rPr>
-          <w:sz w:val="24"/>
-          <w:szCs w:val="32"/>
-        </w:rPr>
-        <w:t xml:space="preserve">These employees will </w:t>
-      </w:r>
-      <w:r>
-        <w:rPr>
-          <w:sz w:val="24"/>
-          <w:szCs w:val="32"/>
-        </w:rPr>
-        <w:t xml:space="preserve">have full access to querying the database for the information that has been submitted by the producers. </w:t>
-      </w:r>
-      <w:r>
-        <w:rPr>
-          <w:sz w:val="24"/>
-          <w:szCs w:val="32"/>
-        </w:rPr>
-        <w:t>An employee is limited to querying the database for</w:t>
-      </w:r>
-      <w:r>
-        <w:rPr>
-          <w:sz w:val="24"/>
-          <w:szCs w:val="32"/>
-        </w:rPr>
-        <w:t xml:space="preserve"> specific</w:t>
-      </w:r>
-      <w:r>
-        <w:rPr>
-          <w:sz w:val="24"/>
-          <w:szCs w:val="32"/>
-        </w:rPr>
-        <w:t xml:space="preserve"> information and should not be able to create, insert, </w:t>
-      </w:r>
-      <w:r>
-        <w:rPr>
-          <w:sz w:val="24"/>
-          <w:szCs w:val="32"/>
-        </w:rPr>
-        <w:t xml:space="preserve">alter, </w:t>
-      </w:r>
-      <w:r>
-        <w:rPr>
-          <w:sz w:val="24"/>
-          <w:szCs w:val="32"/>
-        </w:rPr>
-        <w:t>or remove any data. These employees can also access the website to query for data. Some sample transactions for an employee includes registering and logging into the website, and as well as retrieving information from a database. These transactions include querying and viewing the data of specific information</w:t>
-      </w:r>
-      <w:r>
-        <w:rPr>
-          <w:sz w:val="24"/>
-          <w:szCs w:val="32"/>
-        </w:rPr>
-        <w:t xml:space="preserve">, such as viewing what type of medicine that has been administered to the flock, who submitted the form, and also when the flock may have been processed. </w:t>
-      </w:r>
-      <w:r>
-        <w:rPr>
-          <w:sz w:val="24"/>
-          <w:szCs w:val="32"/>
-        </w:rPr>
-        <w:t>These transactions include inserting information into the database as a result of registering the user and as well as querying for the employee to verify a valid user upon login and the respective data that the employee would like to retrieve.</w:t>
-      </w:r>
-    </w:p>
-    <w:p>
-      <w:pPr>
-        <w:rPr>
-          <w:sz w:val="24"/>
-          <w:szCs w:val="24"/>
-        </w:rPr>
-      </w:pPr>
-      <w:r>
-        <w:rPr>
-          <w:b/>
-          <w:sz w:val="24"/>
-          <w:szCs w:val="32"/>
-        </w:rPr>
-        <w:t>Government Employee:</w:t>
-      </w:r>
-      <w:r>
-        <w:rPr>
-          <w:sz w:val="24"/>
-          <w:szCs w:val="32"/>
-        </w:rPr>
-        <w:t xml:space="preserve"> </w:t>
-      </w:r>
-      <w:r>
-        <w:rPr>
-          <w:sz w:val="24"/>
-          <w:szCs w:val="32"/>
-        </w:rPr>
-        <w:t xml:space="preserve">A government employee can also range from many different fields, but also suppose that these employees strictly handle agricultural related material. </w:t>
-      </w:r>
-      <w:r>
-        <w:rPr>
-          <w:sz w:val="24"/>
-          <w:szCs w:val="32"/>
-        </w:rPr>
-        <w:t xml:space="preserve">These employees will only have access to viewing the form that was submitted by a producer. They will be restricted from creating, inserting, </w:t>
-      </w:r>
-      <w:r>
-        <w:rPr>
-          <w:sz w:val="24"/>
-          <w:szCs w:val="32"/>
-        </w:rPr>
-        <w:t xml:space="preserve">altering, or removing any data. An employee will be able to </w:t>
-      </w:r>
-      <w:r>
-        <w:rPr>
-          <w:sz w:val="24"/>
-          <w:szCs w:val="32"/>
-        </w:rPr>
-        <w:t xml:space="preserve">generally </w:t>
-      </w:r>
-      <w:r>
-        <w:rPr>
-          <w:sz w:val="24"/>
-          <w:szCs w:val="32"/>
-        </w:rPr>
-        <w:t>view the data that has been submitted within a range of dates and will not be able to query the database for specific information that the IAPT employees are able to do.</w:t>
-      </w:r>
-      <w:r>
-        <w:rPr>
-          <w:sz w:val="24"/>
-          <w:szCs w:val="32"/>
-        </w:rPr>
-        <w:t xml:space="preserve"> </w:t>
-      </w:r>
-      <w:r>
-        <w:rPr>
-          <w:sz w:val="24"/>
-          <w:szCs w:val="32"/>
-        </w:rPr>
-        <w:t xml:space="preserve">These employees can also access the website to query for data. </w:t>
-      </w:r>
-      <w:r>
-        <w:rPr>
-          <w:sz w:val="24"/>
-          <w:szCs w:val="32"/>
-        </w:rPr>
-        <w:t xml:space="preserve">Some sample transactions for an employee includes registering and logging into the website, and as well as retrieving information from a database. These transactions include querying and viewing the data of general information within a range of dates, such as </w:t>
-      </w:r>
-      <w:r>
-        <w:rPr>
-          <w:b/>
-          <w:sz w:val="36"/>
-          <w:szCs w:val="32"/>
-        </w:rPr>
-        <w:t>(insert-what-information-the-government-can-query-here)</w:t>
-      </w:r>
-      <w:r>
-        <w:rPr>
-          <w:sz w:val="36"/>
-          <w:szCs w:val="32"/>
-        </w:rPr>
-        <w:t xml:space="preserve"> </w:t>
-      </w:r>
-      <w:r>
-        <w:rPr>
-          <w:sz w:val="24"/>
-          <w:szCs w:val="32"/>
-        </w:rPr>
-        <w:t>These transactions include inserting information into the database as a result of registering the user and as well as querying for the employee to verify a valid user upon login and the respective data that the employee would like to retrieve.</w:t>
+          <w:sz w:val="32"/>
+          <w:szCs w:val="32"/>
+        </w:rPr>
+        <w:t>User Interface:</w:t>
       </w:r>
       <w:bookmarkStart w:id="0" w:name="_GoBack"/>
       <w:bookmarkEnd w:id="0"/>
     </w:p>
     <w:sectPr>
+      <w:footerReference w:type="default" r:id="rId7"/>
+      <w:footerReference w:type="first" r:id="rId8"/>
       <w:pgSz w:w="12240" w:h="15840"/>
       <w:pgMar w:top="1440" w:right="1440" w:bottom="1440" w:left="1440" w:header="708" w:footer="708" w:gutter="0"/>
       <w:pgNumType w:start="0"/>
@@ -1414,6 +2528,124 @@
     </w:sectPr>
   </w:body>
 </w:document>
+</file>
+
+<file path=word/endnotes.xml><?xml version="1.0" encoding="utf-8"?>
+<w:endnotes xmlns:wpc="http://schemas.microsoft.com/office/word/2010/wordprocessingCanvas" xmlns:mc="http://schemas.openxmlformats.org/markup-compatibility/2006" xmlns:o="urn:schemas-microsoft-com:office:office" xmlns:r="http://schemas.openxmlformats.org/officeDocument/2006/relationships" xmlns:m="http://schemas.openxmlformats.org/officeDocument/2006/math" xmlns:v="urn:schemas-microsoft-com:vml" xmlns:wp14="http://schemas.microsoft.com/office/word/2010/wordprocessingDrawing" xmlns:wp="http://schemas.openxmlformats.org/drawingml/2006/wordprocessingDrawing" xmlns:w10="urn:schemas-microsoft-com:office:word" xmlns:w="http://schemas.openxmlformats.org/wordprocessingml/2006/main" xmlns:w14="http://schemas.microsoft.com/office/word/2010/wordml" xmlns:w15="http://schemas.microsoft.com/office/word/2012/wordml" xmlns:wpg="http://schemas.microsoft.com/office/word/2010/wordprocessingGroup" xmlns:wpi="http://schemas.microsoft.com/office/word/2010/wordprocessingInk" xmlns:wne="http://schemas.microsoft.com/office/word/2006/wordml" xmlns:wps="http://schemas.microsoft.com/office/word/2010/wordprocessingShape" mc:Ignorable="w14 w15 wp14">
+  <w:endnote w:type="separator" w:id="-1">
+    <w:p>
+      <w:pPr>
+        <w:spacing w:after="0" w:line="240" w:lineRule="auto"/>
+      </w:pPr>
+      <w:r>
+        <w:separator/>
+      </w:r>
+    </w:p>
+  </w:endnote>
+  <w:endnote w:type="continuationSeparator" w:id="0">
+    <w:p>
+      <w:pPr>
+        <w:spacing w:after="0" w:line="240" w:lineRule="auto"/>
+      </w:pPr>
+      <w:r>
+        <w:continuationSeparator/>
+      </w:r>
+    </w:p>
+  </w:endnote>
+</w:endnotes>
+</file>
+
+<file path=word/footer1.xml><?xml version="1.0" encoding="utf-8"?>
+<w:ftr xmlns:wpc="http://schemas.microsoft.com/office/word/2010/wordprocessingCanvas" xmlns:mc="http://schemas.openxmlformats.org/markup-compatibility/2006" xmlns:o="urn:schemas-microsoft-com:office:office" xmlns:r="http://schemas.openxmlformats.org/officeDocument/2006/relationships" xmlns:m="http://schemas.openxmlformats.org/officeDocument/2006/math" xmlns:v="urn:schemas-microsoft-com:vml" xmlns:wp14="http://schemas.microsoft.com/office/word/2010/wordprocessingDrawing" xmlns:wp="http://schemas.openxmlformats.org/drawingml/2006/wordprocessingDrawing" xmlns:w10="urn:schemas-microsoft-com:office:word" xmlns:w="http://schemas.openxmlformats.org/wordprocessingml/2006/main" xmlns:w14="http://schemas.microsoft.com/office/word/2010/wordml" xmlns:w15="http://schemas.microsoft.com/office/word/2012/wordml" xmlns:wpg="http://schemas.microsoft.com/office/word/2010/wordprocessingGroup" xmlns:wpi="http://schemas.microsoft.com/office/word/2010/wordprocessingInk" xmlns:wne="http://schemas.microsoft.com/office/word/2006/wordml" xmlns:wps="http://schemas.microsoft.com/office/word/2010/wordprocessingShape" mc:Ignorable="w14 w15 wp14">
+  <w:sdt>
+    <w:sdtPr>
+      <w:id w:val="-2061007876"/>
+      <w:docPartObj>
+        <w:docPartGallery w:val="Page Numbers (Bottom of Page)"/>
+        <w:docPartUnique/>
+      </w:docPartObj>
+    </w:sdtPr>
+    <w:sdtEndPr>
+      <w:rPr>
+        <w:noProof/>
+      </w:rPr>
+    </w:sdtEndPr>
+    <w:sdtContent>
+      <w:p>
+        <w:pPr>
+          <w:pStyle w:val="Footer"/>
+          <w:jc w:val="right"/>
+        </w:pPr>
+        <w:r>
+          <w:fldChar w:fldCharType="begin"/>
+        </w:r>
+        <w:r>
+          <w:instrText xml:space="preserve"> PAGE   \* MERGEFORMAT </w:instrText>
+        </w:r>
+        <w:r>
+          <w:fldChar w:fldCharType="separate"/>
+        </w:r>
+        <w:r>
+          <w:rPr>
+            <w:noProof/>
+          </w:rPr>
+          <w:t>4</w:t>
+        </w:r>
+        <w:r>
+          <w:rPr>
+            <w:noProof/>
+          </w:rPr>
+          <w:fldChar w:fldCharType="end"/>
+        </w:r>
+      </w:p>
+    </w:sdtContent>
+  </w:sdt>
+  <w:p>
+    <w:pPr>
+      <w:pStyle w:val="Footer"/>
+    </w:pPr>
+  </w:p>
+</w:ftr>
+</file>
+
+<file path=word/footer2.xml><?xml version="1.0" encoding="utf-8"?>
+<w:ftr xmlns:wpc="http://schemas.microsoft.com/office/word/2010/wordprocessingCanvas" xmlns:mc="http://schemas.openxmlformats.org/markup-compatibility/2006" xmlns:o="urn:schemas-microsoft-com:office:office" xmlns:r="http://schemas.openxmlformats.org/officeDocument/2006/relationships" xmlns:m="http://schemas.openxmlformats.org/officeDocument/2006/math" xmlns:v="urn:schemas-microsoft-com:vml" xmlns:wp14="http://schemas.microsoft.com/office/word/2010/wordprocessingDrawing" xmlns:wp="http://schemas.openxmlformats.org/drawingml/2006/wordprocessingDrawing" xmlns:w10="urn:schemas-microsoft-com:office:word" xmlns:w="http://schemas.openxmlformats.org/wordprocessingml/2006/main" xmlns:w14="http://schemas.microsoft.com/office/word/2010/wordml" xmlns:w15="http://schemas.microsoft.com/office/word/2012/wordml" xmlns:wpg="http://schemas.microsoft.com/office/word/2010/wordprocessingGroup" xmlns:wpi="http://schemas.microsoft.com/office/word/2010/wordprocessingInk" xmlns:wne="http://schemas.microsoft.com/office/word/2006/wordml" xmlns:wps="http://schemas.microsoft.com/office/word/2010/wordprocessingShape" mc:Ignorable="w14 w15 wp14">
+  <w:p>
+    <w:pPr>
+      <w:pStyle w:val="Footer"/>
+    </w:pPr>
+  </w:p>
+  <w:p>
+    <w:pPr>
+      <w:pStyle w:val="Footer"/>
+    </w:pPr>
+  </w:p>
+</w:ftr>
+</file>
+
+<file path=word/footnotes.xml><?xml version="1.0" encoding="utf-8"?>
+<w:footnotes xmlns:wpc="http://schemas.microsoft.com/office/word/2010/wordprocessingCanvas" xmlns:mc="http://schemas.openxmlformats.org/markup-compatibility/2006" xmlns:o="urn:schemas-microsoft-com:office:office" xmlns:r="http://schemas.openxmlformats.org/officeDocument/2006/relationships" xmlns:m="http://schemas.openxmlformats.org/officeDocument/2006/math" xmlns:v="urn:schemas-microsoft-com:vml" xmlns:wp14="http://schemas.microsoft.com/office/word/2010/wordprocessingDrawing" xmlns:wp="http://schemas.openxmlformats.org/drawingml/2006/wordprocessingDrawing" xmlns:w10="urn:schemas-microsoft-com:office:word" xmlns:w="http://schemas.openxmlformats.org/wordprocessingml/2006/main" xmlns:w14="http://schemas.microsoft.com/office/word/2010/wordml" xmlns:w15="http://schemas.microsoft.com/office/word/2012/wordml" xmlns:wpg="http://schemas.microsoft.com/office/word/2010/wordprocessingGroup" xmlns:wpi="http://schemas.microsoft.com/office/word/2010/wordprocessingInk" xmlns:wne="http://schemas.microsoft.com/office/word/2006/wordml" xmlns:wps="http://schemas.microsoft.com/office/word/2010/wordprocessingShape" mc:Ignorable="w14 w15 wp14">
+  <w:footnote w:type="separator" w:id="-1">
+    <w:p>
+      <w:pPr>
+        <w:spacing w:after="0" w:line="240" w:lineRule="auto"/>
+      </w:pPr>
+      <w:r>
+        <w:separator/>
+      </w:r>
+    </w:p>
+  </w:footnote>
+  <w:footnote w:type="continuationSeparator" w:id="0">
+    <w:p>
+      <w:pPr>
+        <w:spacing w:after="0" w:line="240" w:lineRule="auto"/>
+      </w:pPr>
+      <w:r>
+        <w:continuationSeparator/>
+      </w:r>
+    </w:p>
+  </w:footnote>
+</w:footnotes>
 </file>
 
 <file path=word/styles.xml><?xml version="1.0" encoding="utf-8"?>
@@ -1862,6 +3094,50 @@
       <w:lang w:val="en-US"/>
     </w:rPr>
   </w:style>
+  <w:style w:type="paragraph" w:styleId="Header">
+    <w:name w:val="header"/>
+    <w:basedOn w:val="Normal"/>
+    <w:link w:val="HeaderChar"/>
+    <w:uiPriority w:val="99"/>
+    <w:unhideWhenUsed/>
+    <w:rsid w:val="00BD52EA"/>
+    <w:pPr>
+      <w:tabs>
+        <w:tab w:val="center" w:pos="4680"/>
+        <w:tab w:val="right" w:pos="9360"/>
+      </w:tabs>
+      <w:spacing w:after="0" w:line="240" w:lineRule="auto"/>
+    </w:pPr>
+  </w:style>
+  <w:style w:type="character" w:customStyle="1" w:styleId="HeaderChar">
+    <w:name w:val="Header Char"/>
+    <w:basedOn w:val="DefaultParagraphFont"/>
+    <w:link w:val="Header"/>
+    <w:uiPriority w:val="99"/>
+    <w:rsid w:val="00BD52EA"/>
+  </w:style>
+  <w:style w:type="paragraph" w:styleId="Footer">
+    <w:name w:val="footer"/>
+    <w:basedOn w:val="Normal"/>
+    <w:link w:val="FooterChar"/>
+    <w:uiPriority w:val="99"/>
+    <w:unhideWhenUsed/>
+    <w:rsid w:val="00BD52EA"/>
+    <w:pPr>
+      <w:tabs>
+        <w:tab w:val="center" w:pos="4680"/>
+        <w:tab w:val="right" w:pos="9360"/>
+      </w:tabs>
+      <w:spacing w:after="0" w:line="240" w:lineRule="auto"/>
+    </w:pPr>
+  </w:style>
+  <w:style w:type="character" w:customStyle="1" w:styleId="FooterChar">
+    <w:name w:val="Footer Char"/>
+    <w:basedOn w:val="DefaultParagraphFont"/>
+    <w:link w:val="Footer"/>
+    <w:uiPriority w:val="99"/>
+    <w:rsid w:val="00BD52EA"/>
+  </w:style>
 </w:styles>
 </file>
 
@@ -1980,7 +3256,7 @@
     <w:charset w:val="00"/>
     <w:family w:val="roman"/>
     <w:pitch w:val="variable"/>
-    <w:sig w:usb0="E0002AFF" w:usb1="C0007841" w:usb2="00000009" w:usb3="00000000" w:csb0="000001FF" w:csb1="00000000"/>
+    <w:sig w:usb0="E0002EFF" w:usb1="C0007843" w:usb2="00000009" w:usb3="00000000" w:csb0="000001FF" w:csb1="00000000"/>
   </w:font>
   <w:font w:name="Calibri Light">
     <w:panose1 w:val="020F0302020204030204"/>
@@ -2009,6 +3285,8 @@
     <w:rsidRoot w:val="00E05B98"/>
     <w:rsid w:val="00002DE2"/>
     <w:rsid w:val="005B62B4"/>
+    <w:rsid w:val="00671151"/>
+    <w:rsid w:val="006F7AB8"/>
     <w:rsid w:val="00A0549D"/>
     <w:rsid w:val="00A6476A"/>
     <w:rsid w:val="00AE32AC"/>
@@ -2476,6 +3754,10 @@
     <w:name w:val="FB65A86110A54CA585A9644F509FB8FB"/>
     <w:rsid w:val="00E05B98"/>
   </w:style>
+  <w:style w:type="paragraph" w:customStyle="1" w:styleId="46DC19D11A98482FA35DE7281BF0C4FF">
+    <w:name w:val="46DC19D11A98482FA35DE7281BF0C4FF"/>
+    <w:rsid w:val="006F7AB8"/>
+  </w:style>
 </w:styles>
 </file>
 

</xml_diff>